<commit_message>
added cover page to the report
</commit_message>
<xml_diff>
--- a/network/docs/FinalReport.docx
+++ b/network/docs/FinalReport.docx
@@ -2,18 +2,401 @@
 <file path=word/document.xml><?xml version="1.0" encoding="utf-8"?>
 <w:document xmlns:ve="http://schemas.openxmlformats.org/markup-compatibility/2006" xmlns:o="urn:schemas-microsoft-com:office:office" xmlns:r="http://schemas.openxmlformats.org/officeDocument/2006/relationships" xmlns:m="http://schemas.openxmlformats.org/officeDocument/2006/math" xmlns:v="urn:schemas-microsoft-com:vml" xmlns:wp="http://schemas.openxmlformats.org/drawingml/2006/wordprocessingDrawing" xmlns:w10="urn:schemas-microsoft-com:office:word" xmlns:w="http://schemas.openxmlformats.org/wordprocessingml/2006/main" xmlns:wne="http://schemas.microsoft.com/office/word/2006/wordml">
   <w:body>
-    <w:p>
-      <w:pPr>
-        <w:rPr>
-          <w:b/>
+    <w:sdt>
+      <w:sdtPr>
+        <w:rPr>
+          <w:rFonts w:asciiTheme="majorHAnsi" w:eastAsiaTheme="majorEastAsia" w:hAnsiTheme="majorHAnsi" w:cstheme="majorBidi"/>
+          <w:caps/>
+        </w:rPr>
+        <w:id w:val="2442321"/>
+        <w:docPartObj>
+          <w:docPartGallery w:val="Cover Pages"/>
+          <w:docPartUnique/>
+        </w:docPartObj>
+      </w:sdtPr>
+      <w:sdtEndPr>
+        <w:rPr>
+          <w:rFonts w:asciiTheme="minorHAnsi" w:eastAsiaTheme="minorHAnsi" w:hAnsiTheme="minorHAnsi" w:cstheme="minorBidi"/>
+          <w:b/>
+          <w:caps w:val="0"/>
           <w:u w:val="single"/>
         </w:rPr>
-      </w:pPr>
-      <w:r>
+      </w:sdtEndPr>
+      <w:sdtContent>
+        <w:tbl>
+          <w:tblPr>
+            <w:tblW w:w="5000" w:type="pct"/>
+            <w:jc w:val="center"/>
+            <w:tblLook w:val="04A0"/>
+          </w:tblPr>
+          <w:tblGrid>
+            <w:gridCol w:w="9576"/>
+          </w:tblGrid>
+          <w:tr>
+            <w:trPr>
+              <w:trHeight w:val="2880"/>
+              <w:jc w:val="center"/>
+            </w:trPr>
+            <w:sdt>
+              <w:sdtPr>
+                <w:rPr>
+                  <w:rFonts w:asciiTheme="majorHAnsi" w:eastAsiaTheme="majorEastAsia" w:hAnsiTheme="majorHAnsi" w:cstheme="majorBidi"/>
+                  <w:caps/>
+                </w:rPr>
+                <w:alias w:val="Company"/>
+                <w:id w:val="15524243"/>
+                <w:placeholder>
+                  <w:docPart w:val="493A4B1A50134C36BFDA9C16A686ABCB"/>
+                </w:placeholder>
+                <w:dataBinding w:prefixMappings="xmlns:ns0='http://schemas.openxmlformats.org/officeDocument/2006/extended-properties'" w:xpath="/ns0:Properties[1]/ns0:Company[1]" w:storeItemID="{6668398D-A668-4E3E-A5EB-62B293D839F1}"/>
+                <w:text/>
+              </w:sdtPr>
+              <w:sdtContent>
+                <w:tc>
+                  <w:tcPr>
+                    <w:tcW w:w="5000" w:type="pct"/>
+                  </w:tcPr>
+                  <w:p>
+                    <w:pPr>
+                      <w:pStyle w:val="NoSpacing"/>
+                      <w:jc w:val="center"/>
+                      <w:rPr>
+                        <w:rFonts w:asciiTheme="majorHAnsi" w:eastAsiaTheme="majorEastAsia" w:hAnsiTheme="majorHAnsi" w:cstheme="majorBidi"/>
+                        <w:caps/>
+                      </w:rPr>
+                    </w:pPr>
+                    <w:r>
+                      <w:rPr>
+                        <w:rFonts w:asciiTheme="majorHAnsi" w:eastAsiaTheme="majorEastAsia" w:hAnsiTheme="majorHAnsi" w:cstheme="majorBidi"/>
+                        <w:caps/>
+                      </w:rPr>
+                      <w:t>ECE 570 Computer networks</w:t>
+                    </w:r>
+                  </w:p>
+                </w:tc>
+              </w:sdtContent>
+            </w:sdt>
+          </w:tr>
+          <w:tr>
+            <w:trPr>
+              <w:trHeight w:val="1440"/>
+              <w:jc w:val="center"/>
+            </w:trPr>
+            <w:tc>
+              <w:tcPr>
+                <w:tcW w:w="5000" w:type="pct"/>
+                <w:tcBorders>
+                  <w:bottom w:val="single" w:sz="4" w:space="0" w:color="4F81BD" w:themeColor="accent1"/>
+                </w:tcBorders>
+                <w:vAlign w:val="center"/>
+              </w:tcPr>
+              <w:p>
+                <w:pPr>
+                  <w:pStyle w:val="NoSpacing"/>
+                  <w:jc w:val="center"/>
+                  <w:rPr>
+                    <w:rFonts w:asciiTheme="majorHAnsi" w:eastAsiaTheme="majorEastAsia" w:hAnsiTheme="majorHAnsi" w:cstheme="majorBidi"/>
+                    <w:sz w:val="80"/>
+                    <w:szCs w:val="80"/>
+                  </w:rPr>
+                </w:pPr>
+                <w:r>
+                  <w:rPr>
+                    <w:rFonts w:asciiTheme="majorHAnsi" w:eastAsiaTheme="majorEastAsia" w:hAnsiTheme="majorHAnsi" w:cstheme="majorBidi"/>
+                    <w:sz w:val="80"/>
+                    <w:szCs w:val="80"/>
+                  </w:rPr>
+                  <w:t xml:space="preserve">Final </w:t>
+                </w:r>
+                <w:sdt>
+                  <w:sdtPr>
+                    <w:rPr>
+                      <w:rFonts w:asciiTheme="majorHAnsi" w:eastAsiaTheme="majorEastAsia" w:hAnsiTheme="majorHAnsi" w:cstheme="majorBidi"/>
+                      <w:sz w:val="80"/>
+                      <w:szCs w:val="80"/>
+                    </w:rPr>
+                    <w:alias w:val="Title"/>
+                    <w:id w:val="15524250"/>
+                    <w:placeholder>
+                      <w:docPart w:val="B1294E019D6B4D44AF7685F9DB59D605"/>
+                    </w:placeholder>
+                    <w:dataBinding w:prefixMappings="xmlns:ns0='http://schemas.openxmlformats.org/package/2006/metadata/core-properties' xmlns:ns1='http://purl.org/dc/elements/1.1/'" w:xpath="/ns0:coreProperties[1]/ns1:title[1]" w:storeItemID="{6C3C8BC8-F283-45AE-878A-BAB7291924A1}"/>
+                    <w:text/>
+                  </w:sdtPr>
+                  <w:sdtContent>
+                    <w:r>
+                      <w:rPr>
+                        <w:rFonts w:asciiTheme="majorHAnsi" w:eastAsiaTheme="majorEastAsia" w:hAnsiTheme="majorHAnsi" w:cstheme="majorBidi"/>
+                        <w:sz w:val="80"/>
+                        <w:szCs w:val="80"/>
+                      </w:rPr>
+                      <w:t xml:space="preserve">Project Report </w:t>
+                    </w:r>
+                  </w:sdtContent>
+                </w:sdt>
+              </w:p>
+            </w:tc>
+          </w:tr>
+          <w:tr>
+            <w:trPr>
+              <w:trHeight w:val="720"/>
+              <w:jc w:val="center"/>
+            </w:trPr>
+            <w:sdt>
+              <w:sdtPr>
+                <w:rPr>
+                  <w:rFonts w:asciiTheme="majorHAnsi" w:eastAsiaTheme="majorEastAsia" w:hAnsiTheme="majorHAnsi" w:cstheme="majorBidi"/>
+                  <w:sz w:val="44"/>
+                  <w:szCs w:val="44"/>
+                </w:rPr>
+                <w:alias w:val="Subtitle"/>
+                <w:id w:val="15524255"/>
+                <w:placeholder>
+                  <w:docPart w:val="E17BDD542D34467C8B7653EBFB04CABA"/>
+                </w:placeholder>
+                <w:dataBinding w:prefixMappings="xmlns:ns0='http://schemas.openxmlformats.org/package/2006/metadata/core-properties' xmlns:ns1='http://purl.org/dc/elements/1.1/'" w:xpath="/ns0:coreProperties[1]/ns1:subject[1]" w:storeItemID="{6C3C8BC8-F283-45AE-878A-BAB7291924A1}"/>
+                <w:text/>
+              </w:sdtPr>
+              <w:sdtContent>
+                <w:tc>
+                  <w:tcPr>
+                    <w:tcW w:w="5000" w:type="pct"/>
+                    <w:tcBorders>
+                      <w:top w:val="single" w:sz="4" w:space="0" w:color="4F81BD" w:themeColor="accent1"/>
+                    </w:tcBorders>
+                    <w:vAlign w:val="center"/>
+                  </w:tcPr>
+                  <w:p>
+                    <w:pPr>
+                      <w:pStyle w:val="NoSpacing"/>
+                      <w:jc w:val="center"/>
+                      <w:rPr>
+                        <w:rFonts w:asciiTheme="majorHAnsi" w:eastAsiaTheme="majorEastAsia" w:hAnsiTheme="majorHAnsi" w:cstheme="majorBidi"/>
+                        <w:sz w:val="44"/>
+                        <w:szCs w:val="44"/>
+                      </w:rPr>
+                    </w:pPr>
+                    <w:r>
+                      <w:rPr>
+                        <w:rFonts w:asciiTheme="majorHAnsi" w:eastAsiaTheme="majorEastAsia" w:hAnsiTheme="majorHAnsi" w:cstheme="majorBidi"/>
+                        <w:sz w:val="44"/>
+                        <w:szCs w:val="44"/>
+                      </w:rPr>
+                      <w:t>End to End Delivery in a virtual network</w:t>
+                    </w:r>
+                  </w:p>
+                </w:tc>
+              </w:sdtContent>
+            </w:sdt>
+          </w:tr>
+          <w:tr>
+            <w:trPr>
+              <w:trHeight w:val="360"/>
+              <w:jc w:val="center"/>
+            </w:trPr>
+            <w:tc>
+              <w:tcPr>
+                <w:tcW w:w="5000" w:type="pct"/>
+                <w:vAlign w:val="center"/>
+              </w:tcPr>
+              <w:p>
+                <w:pPr>
+                  <w:pStyle w:val="NoSpacing"/>
+                  <w:jc w:val="center"/>
+                </w:pPr>
+              </w:p>
+            </w:tc>
+          </w:tr>
+          <w:tr>
+            <w:trPr>
+              <w:trHeight w:val="360"/>
+              <w:jc w:val="center"/>
+            </w:trPr>
+            <w:sdt>
+              <w:sdtPr>
+                <w:rPr>
+                  <w:b/>
+                  <w:bCs/>
+                </w:rPr>
+                <w:alias w:val="Author"/>
+                <w:id w:val="15524260"/>
+                <w:placeholder>
+                  <w:docPart w:val="3BC8BDBF88D14990B12CFCF552554DE7"/>
+                </w:placeholder>
+                <w:dataBinding w:prefixMappings="xmlns:ns0='http://schemas.openxmlformats.org/package/2006/metadata/core-properties' xmlns:ns1='http://purl.org/dc/elements/1.1/'" w:xpath="/ns0:coreProperties[1]/ns1:creator[1]" w:storeItemID="{6C3C8BC8-F283-45AE-878A-BAB7291924A1}"/>
+                <w:text/>
+              </w:sdtPr>
+              <w:sdtContent>
+                <w:tc>
+                  <w:tcPr>
+                    <w:tcW w:w="5000" w:type="pct"/>
+                    <w:vAlign w:val="center"/>
+                  </w:tcPr>
+                  <w:p>
+                    <w:pPr>
+                      <w:pStyle w:val="NoSpacing"/>
+                      <w:jc w:val="center"/>
+                      <w:rPr>
+                        <w:b/>
+                        <w:bCs/>
+                      </w:rPr>
+                    </w:pPr>
+                    <w:r>
+                      <w:rPr>
+                        <w:b/>
+                        <w:bCs/>
+                      </w:rPr>
+                      <w:t xml:space="preserve">Group </w:t>
+                    </w:r>
+                    <w:r>
+                      <w:rPr>
+                        <w:b/>
+                        <w:bCs/>
+                      </w:rPr>
+                      <w:t xml:space="preserve">Name </w:t>
+                    </w:r>
+                    <w:r>
+                      <w:rPr>
+                        <w:b/>
+                        <w:bCs/>
+                      </w:rPr>
+                      <w:t>: SSS</w:t>
+                    </w:r>
+                    <w:r>
+                      <w:rPr>
+                        <w:b/>
+                        <w:bCs/>
+                      </w:rPr>
+                      <w:t xml:space="preserve"> | Members: Elson </w:t>
+                    </w:r>
+                    <w:proofErr w:type="spellStart"/>
+                    <w:r>
+                      <w:rPr>
+                        <w:b/>
+                        <w:bCs/>
+                      </w:rPr>
+                      <w:t>Serrao</w:t>
+                    </w:r>
+                    <w:proofErr w:type="spellEnd"/>
+                    <w:r>
+                      <w:rPr>
+                        <w:b/>
+                        <w:bCs/>
+                      </w:rPr>
+                      <w:t xml:space="preserve">, </w:t>
+                    </w:r>
+                    <w:proofErr w:type="spellStart"/>
+                    <w:r>
+                      <w:rPr>
+                        <w:b/>
+                        <w:bCs/>
+                      </w:rPr>
+                      <w:t>Shankar</w:t>
+                    </w:r>
+                    <w:r>
+                      <w:rPr>
+                        <w:b/>
+                        <w:bCs/>
+                      </w:rPr>
+                      <w:t>a</w:t>
+                    </w:r>
+                    <w:proofErr w:type="spellEnd"/>
+                    <w:r>
+                      <w:rPr>
+                        <w:b/>
+                        <w:bCs/>
+                      </w:rPr>
+                      <w:t xml:space="preserve"> N</w:t>
+                    </w:r>
+                    <w:r>
+                      <w:rPr>
+                        <w:b/>
+                        <w:bCs/>
+                      </w:rPr>
+                      <w:t>arayan</w:t>
+                    </w:r>
+                    <w:r>
+                      <w:rPr>
+                        <w:b/>
+                        <w:bCs/>
+                      </w:rPr>
+                      <w:t>an</w:t>
+                    </w:r>
+                    <w:r>
+                      <w:rPr>
+                        <w:b/>
+                        <w:bCs/>
+                      </w:rPr>
+                      <w:t xml:space="preserve"> </w:t>
+                    </w:r>
+                    <w:proofErr w:type="spellStart"/>
+                    <w:r>
+                      <w:rPr>
+                        <w:b/>
+                        <w:bCs/>
+                      </w:rPr>
+                      <w:t>Sethuraman</w:t>
+                    </w:r>
+                    <w:proofErr w:type="spellEnd"/>
+                    <w:r>
+                      <w:rPr>
+                        <w:b/>
+                        <w:bCs/>
+                      </w:rPr>
+                      <w:t xml:space="preserve"> and </w:t>
+                    </w:r>
+                    <w:proofErr w:type="spellStart"/>
+                    <w:r>
+                      <w:rPr>
+                        <w:b/>
+                        <w:bCs/>
+                      </w:rPr>
+                      <w:t>Simran</w:t>
+                    </w:r>
+                    <w:proofErr w:type="spellEnd"/>
+                    <w:r>
+                      <w:rPr>
+                        <w:b/>
+                        <w:bCs/>
+                      </w:rPr>
+                      <w:t xml:space="preserve"> Singh </w:t>
+                    </w:r>
+                  </w:p>
+                </w:tc>
+              </w:sdtContent>
+            </w:sdt>
+          </w:tr>
+        </w:tbl>
+        <w:p>
+          <w:pPr>
+            <w:rPr>
+              <w:b/>
+              <w:u w:val="single"/>
+            </w:rPr>
+          </w:pPr>
+          <w:r>
+            <w:rPr>
+              <w:b/>
+              <w:u w:val="single"/>
+            </w:rPr>
+            <w:br w:type="page"/>
+          </w:r>
+        </w:p>
+      </w:sdtContent>
+    </w:sdt>
+    <w:p>
+      <w:pPr>
         <w:rPr>
           <w:b/>
           <w:u w:val="single"/>
         </w:rPr>
+      </w:pPr>
+      <w:r>
+        <w:rPr>
+          <w:b/>
+          <w:u w:val="single"/>
+        </w:rPr>
+        <w:lastRenderedPageBreak/>
         <w:t>Objective:</w:t>
       </w:r>
     </w:p>
@@ -79,8 +462,13 @@
       <w:r>
         <w:t xml:space="preserve"> and </w:t>
       </w:r>
-      <w:r>
-        <w:t>Javascript for the program</w:t>
+      <w:proofErr w:type="spellStart"/>
+      <w:r>
+        <w:t>Javascript</w:t>
+      </w:r>
+      <w:proofErr w:type="spellEnd"/>
+      <w:r>
+        <w:t xml:space="preserve"> for the program</w:t>
       </w:r>
       <w:r>
         <w:t xml:space="preserve">. </w:t>
@@ -107,7 +495,15 @@
     </w:p>
     <w:p>
       <w:r>
-        <w:t>Also, Javascript and HTML are supported on all operating systems.</w:t>
+        <w:t xml:space="preserve">Also, </w:t>
+      </w:r>
+      <w:proofErr w:type="spellStart"/>
+      <w:r>
+        <w:t>Javascript</w:t>
+      </w:r>
+      <w:proofErr w:type="spellEnd"/>
+      <w:r>
+        <w:t xml:space="preserve"> and HTML are supported on all operating systems.</w:t>
       </w:r>
       <w:r>
         <w:t xml:space="preserve"> O</w:t>
@@ -152,7 +548,28 @@
     </w:p>
     <w:p>
       <w:r>
-        <w:t>We implemented CSMA CD algorithm with exponential backoff  for collision detection and Dijikstra’s algorithm for routing.</w:t>
+        <w:t xml:space="preserve">We implemented CSMA CD algorithm with exponential </w:t>
+      </w:r>
+      <w:proofErr w:type="spellStart"/>
+      <w:proofErr w:type="gramStart"/>
+      <w:r>
+        <w:t>backoff</w:t>
+      </w:r>
+      <w:proofErr w:type="spellEnd"/>
+      <w:r>
+        <w:t xml:space="preserve">  for</w:t>
+      </w:r>
+      <w:proofErr w:type="gramEnd"/>
+      <w:r>
+        <w:t xml:space="preserve"> collision detection and </w:t>
+      </w:r>
+      <w:proofErr w:type="spellStart"/>
+      <w:r>
+        <w:t>Dijikstra’s</w:t>
+      </w:r>
+      <w:proofErr w:type="spellEnd"/>
+      <w:r>
+        <w:t xml:space="preserve"> algorithm for routing.</w:t>
       </w:r>
     </w:p>
     <w:p>
@@ -256,13 +673,23 @@
                       <w:szCs w:val="20"/>
                     </w:rPr>
                   </w:pPr>
+                  <w:proofErr w:type="spellStart"/>
                   <w:r>
                     <w:rPr>
                       <w:bCs/>
                       <w:sz w:val="20"/>
                       <w:szCs w:val="20"/>
                     </w:rPr>
-                    <w:t xml:space="preserve">RxTime </w:t>
+                    <w:t>RxTime</w:t>
+                  </w:r>
+                  <w:proofErr w:type="spellEnd"/>
+                  <w:r>
+                    <w:rPr>
+                      <w:bCs/>
+                      <w:sz w:val="20"/>
+                      <w:szCs w:val="20"/>
+                    </w:rPr>
+                    <w:t xml:space="preserve"> </w:t>
                   </w:r>
                 </w:p>
                 <w:p>
@@ -274,13 +701,23 @@
                       <w:szCs w:val="20"/>
                     </w:rPr>
                   </w:pPr>
+                  <w:proofErr w:type="spellStart"/>
                   <w:r>
                     <w:rPr>
                       <w:bCs/>
                       <w:sz w:val="20"/>
                       <w:szCs w:val="20"/>
                     </w:rPr>
-                    <w:t xml:space="preserve">TxTime </w:t>
+                    <w:t>TxTime</w:t>
+                  </w:r>
+                  <w:proofErr w:type="spellEnd"/>
+                  <w:r>
+                    <w:rPr>
+                      <w:bCs/>
+                      <w:sz w:val="20"/>
+                      <w:szCs w:val="20"/>
+                    </w:rPr>
+                    <w:t xml:space="preserve"> </w:t>
                   </w:r>
                 </w:p>
                 <w:p>
@@ -292,13 +729,23 @@
                       <w:szCs w:val="20"/>
                     </w:rPr>
                   </w:pPr>
+                  <w:proofErr w:type="spellStart"/>
                   <w:r>
                     <w:rPr>
                       <w:bCs/>
                       <w:sz w:val="20"/>
                       <w:szCs w:val="20"/>
                     </w:rPr>
-                    <w:t xml:space="preserve">BirthTime </w:t>
+                    <w:t>BirthTime</w:t>
+                  </w:r>
+                  <w:proofErr w:type="spellEnd"/>
+                  <w:r>
+                    <w:rPr>
+                      <w:bCs/>
+                      <w:sz w:val="20"/>
+                      <w:szCs w:val="20"/>
+                    </w:rPr>
+                    <w:t xml:space="preserve"> </w:t>
                   </w:r>
                 </w:p>
                 <w:p>
@@ -310,13 +757,23 @@
                       <w:szCs w:val="20"/>
                     </w:rPr>
                   </w:pPr>
+                  <w:proofErr w:type="spellStart"/>
                   <w:r>
                     <w:rPr>
                       <w:bCs/>
                       <w:sz w:val="20"/>
                       <w:szCs w:val="20"/>
                     </w:rPr>
-                    <w:t xml:space="preserve">QueueDelays </w:t>
+                    <w:t>QueueDelays</w:t>
+                  </w:r>
+                  <w:proofErr w:type="spellEnd"/>
+                  <w:r>
+                    <w:rPr>
+                      <w:bCs/>
+                      <w:sz w:val="20"/>
+                      <w:szCs w:val="20"/>
+                    </w:rPr>
+                    <w:t xml:space="preserve"> </w:t>
                   </w:r>
                 </w:p>
                 <w:p>
@@ -395,12 +852,21 @@
                       <w:szCs w:val="20"/>
                     </w:rPr>
                   </w:pPr>
+                  <w:proofErr w:type="gramStart"/>
                   <w:r>
                     <w:rPr>
                       <w:sz w:val="20"/>
                       <w:szCs w:val="20"/>
                     </w:rPr>
-                    <w:t xml:space="preserve">Generate() </w:t>
+                    <w:t>Generate()</w:t>
+                  </w:r>
+                  <w:proofErr w:type="gramEnd"/>
+                  <w:r>
+                    <w:rPr>
+                      <w:sz w:val="20"/>
+                      <w:szCs w:val="20"/>
+                    </w:rPr>
+                    <w:t xml:space="preserve"> </w:t>
                   </w:r>
                 </w:p>
                 <w:p/>
@@ -420,7 +886,15 @@
     <w:p/>
     <w:p>
       <w:r>
-        <w:t>The “PacketGenerator” generates a list of packets with exponential inter-arrival times such that there are enough packets to last the simulation duration.</w:t>
+        <w:t>The “</w:t>
+      </w:r>
+      <w:proofErr w:type="spellStart"/>
+      <w:r>
+        <w:t>PacketGenerator</w:t>
+      </w:r>
+      <w:proofErr w:type="spellEnd"/>
+      <w:r>
+        <w:t>” generates a list of packets with exponential inter-arrival times such that there are enough packets to last the simulation duration.</w:t>
       </w:r>
       <w:r>
         <w:t xml:space="preserve"> Each end node uses this class to generate its packets.</w:t>
@@ -440,7 +914,15 @@
         <w:t>source, destination, timing</w:t>
       </w:r>
       <w:r>
-        <w:t xml:space="preserve"> information like birth time, transmitted time, etc. , </w:t>
+        <w:t xml:space="preserve"> information like birth time, transmitted time, etc</w:t>
+      </w:r>
+      <w:proofErr w:type="gramStart"/>
+      <w:r>
+        <w:t>. ,</w:t>
+      </w:r>
+      <w:proofErr w:type="gramEnd"/>
+      <w:r>
+        <w:t xml:space="preserve"> </w:t>
       </w:r>
       <w:r>
         <w:t>delay info</w:t>
@@ -496,6 +978,7 @@
                       <w:bCs/>
                     </w:rPr>
                   </w:pPr>
+                  <w:proofErr w:type="spellStart"/>
                   <w:r>
                     <w:rPr>
                       <w:b/>
@@ -503,6 +986,7 @@
                     </w:rPr>
                     <w:t>DijikstrasAlgo</w:t>
                   </w:r>
+                  <w:proofErr w:type="spellEnd"/>
                 </w:p>
                 <w:p>
                   <w:pPr>
@@ -514,6 +998,7 @@
                       <w:szCs w:val="20"/>
                     </w:rPr>
                   </w:pPr>
+                  <w:proofErr w:type="gramStart"/>
                   <w:r>
                     <w:rPr>
                       <w:b/>
@@ -523,6 +1008,7 @@
                     </w:rPr>
                     <w:t>Run()</w:t>
                   </w:r>
+                  <w:proofErr w:type="gramEnd"/>
                 </w:p>
                 <w:p>
                   <w:pPr>
@@ -533,14 +1019,26 @@
                       <w:szCs w:val="20"/>
                     </w:rPr>
                   </w:pPr>
+                  <w:proofErr w:type="spellStart"/>
+                  <w:proofErr w:type="gramStart"/>
                   <w:r>
                     <w:rPr>
                       <w:bCs/>
                       <w:sz w:val="20"/>
                       <w:szCs w:val="20"/>
                     </w:rPr>
-                    <w:t>GetNextRouterWithMinumumCost()</w:t>
+                    <w:t>GetNextRouterWithMinumumCost</w:t>
                   </w:r>
+                  <w:proofErr w:type="spellEnd"/>
+                  <w:r>
+                    <w:rPr>
+                      <w:bCs/>
+                      <w:sz w:val="20"/>
+                      <w:szCs w:val="20"/>
+                    </w:rPr>
+                    <w:t>()</w:t>
+                  </w:r>
+                  <w:proofErr w:type="gramEnd"/>
                 </w:p>
                 <w:p>
                   <w:pPr>
@@ -552,14 +1050,26 @@
                       <w:szCs w:val="18"/>
                     </w:rPr>
                   </w:pPr>
+                  <w:proofErr w:type="spellStart"/>
+                  <w:proofErr w:type="gramStart"/>
                   <w:r>
                     <w:rPr>
                       <w:bCs/>
                       <w:sz w:val="20"/>
                       <w:szCs w:val="20"/>
                     </w:rPr>
-                    <w:t>CompareUpdateCosts()</w:t>
+                    <w:t>CompareUpdateCosts</w:t>
                   </w:r>
+                  <w:proofErr w:type="spellEnd"/>
+                  <w:r>
+                    <w:rPr>
+                      <w:bCs/>
+                      <w:sz w:val="20"/>
+                      <w:szCs w:val="20"/>
+                    </w:rPr>
+                    <w:t>()</w:t>
+                  </w:r>
+                  <w:proofErr w:type="gramEnd"/>
                 </w:p>
                 <w:p>
                   <w:pPr>
@@ -606,6 +1116,8 @@
                       <w:szCs w:val="20"/>
                     </w:rPr>
                   </w:pPr>
+                  <w:proofErr w:type="spellStart"/>
+                  <w:proofErr w:type="gramStart"/>
                   <w:r>
                     <w:rPr>
                       <w:b/>
@@ -613,8 +1125,19 @@
                       <w:sz w:val="20"/>
                       <w:szCs w:val="20"/>
                     </w:rPr>
-                    <w:t>AttemptToTransmit()</w:t>
+                    <w:t>AttemptToTransmit</w:t>
                   </w:r>
+                  <w:proofErr w:type="spellEnd"/>
+                  <w:r>
+                    <w:rPr>
+                      <w:b/>
+                      <w:bCs/>
+                      <w:sz w:val="20"/>
+                      <w:szCs w:val="20"/>
+                    </w:rPr>
+                    <w:t>()</w:t>
+                  </w:r>
+                  <w:proofErr w:type="gramEnd"/>
                 </w:p>
                 <w:p>
                   <w:pPr>
@@ -625,14 +1148,26 @@
                       <w:szCs w:val="20"/>
                     </w:rPr>
                   </w:pPr>
+                  <w:proofErr w:type="spellStart"/>
+                  <w:proofErr w:type="gramStart"/>
                   <w:r>
                     <w:rPr>
                       <w:bCs/>
                       <w:sz w:val="20"/>
                       <w:szCs w:val="20"/>
                     </w:rPr>
-                    <w:t>IsBusBusy()</w:t>
+                    <w:t>IsBusBusy</w:t>
                   </w:r>
+                  <w:proofErr w:type="spellEnd"/>
+                  <w:r>
+                    <w:rPr>
+                      <w:bCs/>
+                      <w:sz w:val="20"/>
+                      <w:szCs w:val="20"/>
+                    </w:rPr>
+                    <w:t>()</w:t>
+                  </w:r>
+                  <w:proofErr w:type="gramEnd"/>
                 </w:p>
                 <w:p>
                   <w:pPr>
@@ -643,14 +1178,26 @@
                       <w:szCs w:val="20"/>
                     </w:rPr>
                   </w:pPr>
+                  <w:proofErr w:type="spellStart"/>
+                  <w:proofErr w:type="gramStart"/>
                   <w:r>
                     <w:rPr>
                       <w:bCs/>
                       <w:sz w:val="20"/>
                       <w:szCs w:val="20"/>
                     </w:rPr>
-                    <w:t>ExponentialBackoff()</w:t>
+                    <w:t>ExponentialBackoff</w:t>
                   </w:r>
+                  <w:proofErr w:type="spellEnd"/>
+                  <w:r>
+                    <w:rPr>
+                      <w:bCs/>
+                      <w:sz w:val="20"/>
+                      <w:szCs w:val="20"/>
+                    </w:rPr>
+                    <w:t>()</w:t>
+                  </w:r>
+                  <w:proofErr w:type="gramEnd"/>
                 </w:p>
                 <w:p>
                   <w:pPr>
@@ -667,8 +1214,19 @@
                       <w:sz w:val="20"/>
                       <w:szCs w:val="20"/>
                     </w:rPr>
-                    <w:t>*PacketAttemptCallback</w:t>
+                    <w:t>*</w:t>
                   </w:r>
+                  <w:proofErr w:type="spellStart"/>
+                  <w:proofErr w:type="gramStart"/>
+                  <w:r>
+                    <w:rPr>
+                      <w:bCs/>
+                      <w:sz w:val="20"/>
+                      <w:szCs w:val="20"/>
+                    </w:rPr>
+                    <w:t>PacketAttemptCallback</w:t>
+                  </w:r>
+                  <w:proofErr w:type="spellEnd"/>
                   <w:r>
                     <w:rPr>
                       <w:bCs/>
@@ -677,6 +1235,7 @@
                     </w:rPr>
                     <w:t>()</w:t>
                   </w:r>
+                  <w:proofErr w:type="gramEnd"/>
                 </w:p>
                 <w:p>
                   <w:pPr>
@@ -693,8 +1252,19 @@
                       <w:sz w:val="20"/>
                       <w:szCs w:val="20"/>
                     </w:rPr>
-                    <w:t>*PacketSentCallback</w:t>
+                    <w:t>*</w:t>
                   </w:r>
+                  <w:proofErr w:type="spellStart"/>
+                  <w:proofErr w:type="gramStart"/>
+                  <w:r>
+                    <w:rPr>
+                      <w:bCs/>
+                      <w:sz w:val="20"/>
+                      <w:szCs w:val="20"/>
+                    </w:rPr>
+                    <w:t>PacketSentCallback</w:t>
+                  </w:r>
+                  <w:proofErr w:type="spellEnd"/>
                   <w:r>
                     <w:rPr>
                       <w:bCs/>
@@ -703,6 +1273,7 @@
                     </w:rPr>
                     <w:t>()</w:t>
                   </w:r>
+                  <w:proofErr w:type="gramEnd"/>
                 </w:p>
                 <w:p>
                   <w:pPr>
@@ -719,8 +1290,28 @@
                       <w:sz w:val="20"/>
                       <w:szCs w:val="20"/>
                     </w:rPr>
-                    <w:t>*BusFreeCallback()</w:t>
+                    <w:t>*</w:t>
                   </w:r>
+                  <w:proofErr w:type="spellStart"/>
+                  <w:proofErr w:type="gramStart"/>
+                  <w:r>
+                    <w:rPr>
+                      <w:bCs/>
+                      <w:sz w:val="20"/>
+                      <w:szCs w:val="20"/>
+                    </w:rPr>
+                    <w:t>BusFreeCallback</w:t>
+                  </w:r>
+                  <w:proofErr w:type="spellEnd"/>
+                  <w:r>
+                    <w:rPr>
+                      <w:bCs/>
+                      <w:sz w:val="20"/>
+                      <w:szCs w:val="20"/>
+                    </w:rPr>
+                    <w:t>()</w:t>
+                  </w:r>
+                  <w:proofErr w:type="gramEnd"/>
                   <w:r>
                     <w:rPr>
                       <w:bCs/>
@@ -897,6 +1488,7 @@
                       <w:szCs w:val="20"/>
                     </w:rPr>
                   </w:pPr>
+                  <w:proofErr w:type="gramStart"/>
                   <w:r>
                     <w:rPr>
                       <w:bCs/>
@@ -921,6 +1513,7 @@
                     </w:rPr>
                     <w:t>.</w:t>
                   </w:r>
+                  <w:proofErr w:type="gramEnd"/>
                 </w:p>
                 <w:p>
                   <w:pPr>
@@ -997,6 +1590,7 @@
                       <w:szCs w:val="18"/>
                     </w:rPr>
                   </w:pPr>
+                  <w:proofErr w:type="gramStart"/>
                   <w:r>
                     <w:rPr>
                       <w:bCs/>
@@ -1037,6 +1631,7 @@
                     </w:rPr>
                     <w:t>.</w:t>
                   </w:r>
+                  <w:proofErr w:type="gramEnd"/>
                 </w:p>
                 <w:p>
                   <w:pPr>
@@ -1268,7 +1863,15 @@
         <w:spacing w:after="40" w:line="240" w:lineRule="auto"/>
       </w:pPr>
       <w:r>
-        <w:t>Each node/router contains an object of this class. CSMA CD informs the node/router  when a transmission has succeeded and when the bus is free, so that the node/router can send the next packet to the CSMA CD object.</w:t>
+        <w:t>Each node/router contains an object of this class. CSMA CD informs the node/</w:t>
+      </w:r>
+      <w:proofErr w:type="gramStart"/>
+      <w:r>
+        <w:t>router  when</w:t>
+      </w:r>
+      <w:proofErr w:type="gramEnd"/>
+      <w:r>
+        <w:t xml:space="preserve"> a transmission has succeeded and when the bus is free, so that the node/router can send the next packet to the CSMA CD object.</w:t>
       </w:r>
     </w:p>
     <w:p>
@@ -1291,11 +1894,19 @@
         <w:lastRenderedPageBreak/>
         <w:t xml:space="preserve">The </w:t>
       </w:r>
+      <w:proofErr w:type="spellStart"/>
       <w:r>
         <w:rPr>
           <w:bCs/>
         </w:rPr>
-        <w:t xml:space="preserve">DijikstrasAlgo </w:t>
+        <w:t>DijikstrasAlgo</w:t>
+      </w:r>
+      <w:proofErr w:type="spellEnd"/>
+      <w:r>
+        <w:rPr>
+          <w:bCs/>
+        </w:rPr>
+        <w:t xml:space="preserve"> </w:t>
       </w:r>
       <w:r>
         <w:t xml:space="preserve">runs on the </w:t>
@@ -1309,12 +1920,14 @@
       <w:r>
         <w:t xml:space="preserve"> and returns a </w:t>
       </w:r>
+      <w:proofErr w:type="spellStart"/>
       <w:r>
         <w:rPr>
           <w:bCs/>
         </w:rPr>
         <w:t>ForwardingTable</w:t>
       </w:r>
+      <w:proofErr w:type="spellEnd"/>
       <w:r>
         <w:t>.</w:t>
       </w:r>
@@ -1335,21 +1948,57 @@
         <w:t>The Topology is a 2 Dimensional Array that re</w:t>
       </w:r>
       <w:r>
-        <w:t>presents the connectivity information. The row number indicates the source router and the column number represents the destination router. The value at that specific row and column number is the cost of the link , which in Infinite if the 2 routers are not connected. E.g. Topology[i][j] represents the cost of the i</w:t>
+        <w:t xml:space="preserve">presents the connectivity information. The row number indicates the source router and the column number represents the destination router. The value at that specific row and column number is the cost of the </w:t>
+      </w:r>
+      <w:proofErr w:type="gramStart"/>
+      <w:r>
+        <w:t>link ,</w:t>
+      </w:r>
+      <w:proofErr w:type="gramEnd"/>
+      <w:r>
+        <w:t xml:space="preserve"> which in Infinite if the 2 routers are not connected. E.g. Topology[</w:t>
+      </w:r>
+      <w:proofErr w:type="spellStart"/>
+      <w:r>
+        <w:t>i</w:t>
+      </w:r>
+      <w:proofErr w:type="spellEnd"/>
+      <w:proofErr w:type="gramStart"/>
+      <w:r>
+        <w:t>][</w:t>
+      </w:r>
+      <w:proofErr w:type="gramEnd"/>
+      <w:r>
+        <w:t xml:space="preserve">j] represents the cost of the </w:t>
+      </w:r>
+      <w:proofErr w:type="spellStart"/>
+      <w:r>
+        <w:t>i</w:t>
       </w:r>
       <w:r>
         <w:rPr>
           <w:vertAlign w:val="superscript"/>
         </w:rPr>
-        <w:t xml:space="preserve">th </w:t>
-      </w:r>
-      <w:r>
-        <w:t>router to the j</w:t>
-      </w:r>
+        <w:t>th</w:t>
+      </w:r>
+      <w:proofErr w:type="spellEnd"/>
       <w:r>
         <w:rPr>
           <w:vertAlign w:val="superscript"/>
         </w:rPr>
+        <w:t xml:space="preserve"> </w:t>
+      </w:r>
+      <w:r>
+        <w:t xml:space="preserve">router to the </w:t>
+      </w:r>
+      <w:proofErr w:type="spellStart"/>
+      <w:r>
+        <w:t>j</w:t>
+      </w:r>
+      <w:r>
+        <w:rPr>
+          <w:vertAlign w:val="superscript"/>
+        </w:rPr>
         <w:t>th</w:t>
       </w:r>
       <w:r>
@@ -1359,7 +2008,11 @@
         <w:noBreakHyphen/>
       </w:r>
       <w:r>
-        <w:t>router.</w:t>
+        <w:t>router</w:t>
+      </w:r>
+      <w:proofErr w:type="spellEnd"/>
+      <w:r>
+        <w:t>.</w:t>
       </w:r>
       <w:r>
         <w:t xml:space="preserve"> </w:t>
@@ -1423,6 +2076,7 @@
                       <w:szCs w:val="20"/>
                     </w:rPr>
                   </w:pPr>
+                  <w:proofErr w:type="spellStart"/>
                   <w:r>
                     <w:rPr>
                       <w:bCs/>
@@ -1431,6 +2085,7 @@
                     </w:rPr>
                     <w:t>RouterIds</w:t>
                   </w:r>
+                  <w:proofErr w:type="spellEnd"/>
                 </w:p>
                 <w:p>
                   <w:pPr>
@@ -1441,6 +2096,7 @@
                       <w:szCs w:val="20"/>
                     </w:rPr>
                   </w:pPr>
+                  <w:proofErr w:type="spellStart"/>
                   <w:r>
                     <w:rPr>
                       <w:bCs/>
@@ -1449,6 +2105,7 @@
                     </w:rPr>
                     <w:t>NodeIds</w:t>
                   </w:r>
+                  <w:proofErr w:type="spellEnd"/>
                 </w:p>
                 <w:p>
                   <w:pPr>
@@ -1469,14 +2126,26 @@
                       <w:szCs w:val="20"/>
                     </w:rPr>
                   </w:pPr>
+                  <w:proofErr w:type="spellStart"/>
+                  <w:proofErr w:type="gramStart"/>
                   <w:r>
                     <w:rPr>
                       <w:bCs/>
                       <w:sz w:val="20"/>
                       <w:szCs w:val="20"/>
                     </w:rPr>
-                    <w:t>StartTransmitting()</w:t>
+                    <w:t>StartTransmitting</w:t>
                   </w:r>
+                  <w:proofErr w:type="spellEnd"/>
+                  <w:r>
+                    <w:rPr>
+                      <w:bCs/>
+                      <w:sz w:val="20"/>
+                      <w:szCs w:val="20"/>
+                    </w:rPr>
+                    <w:t>()</w:t>
+                  </w:r>
+                  <w:proofErr w:type="gramEnd"/>
                 </w:p>
                 <w:p>
                   <w:pPr>
@@ -1487,14 +2156,26 @@
                       <w:szCs w:val="20"/>
                     </w:rPr>
                   </w:pPr>
+                  <w:proofErr w:type="spellStart"/>
+                  <w:proofErr w:type="gramStart"/>
                   <w:r>
                     <w:rPr>
                       <w:bCs/>
                       <w:sz w:val="20"/>
                       <w:szCs w:val="20"/>
                     </w:rPr>
-                    <w:t>StopTransmitting()</w:t>
+                    <w:t>StopTransmitting</w:t>
                   </w:r>
+                  <w:proofErr w:type="spellEnd"/>
+                  <w:r>
+                    <w:rPr>
+                      <w:bCs/>
+                      <w:sz w:val="20"/>
+                      <w:szCs w:val="20"/>
+                    </w:rPr>
+                    <w:t>()</w:t>
+                  </w:r>
+                  <w:proofErr w:type="gramEnd"/>
                 </w:p>
               </w:txbxContent>
             </v:textbox>
@@ -1534,6 +2215,7 @@
                       <w:szCs w:val="20"/>
                     </w:rPr>
                   </w:pPr>
+                  <w:proofErr w:type="spellStart"/>
                   <w:r>
                     <w:rPr>
                       <w:bCs/>
@@ -1542,6 +2224,7 @@
                     </w:rPr>
                     <w:t>RouterId</w:t>
                   </w:r>
+                  <w:proofErr w:type="spellEnd"/>
                 </w:p>
                 <w:p>
                   <w:pPr>
@@ -1606,6 +2289,7 @@
                       <w:szCs w:val="20"/>
                     </w:rPr>
                   </w:pPr>
+                  <w:proofErr w:type="spellStart"/>
                   <w:r>
                     <w:rPr>
                       <w:bCs/>
@@ -1614,6 +2298,7 @@
                     </w:rPr>
                     <w:t>DijikstrasAlgo</w:t>
                   </w:r>
+                  <w:proofErr w:type="spellEnd"/>
                 </w:p>
                 <w:p>
                   <w:pPr>
@@ -1634,14 +2319,26 @@
                       <w:szCs w:val="20"/>
                     </w:rPr>
                   </w:pPr>
+                  <w:proofErr w:type="spellStart"/>
+                  <w:proofErr w:type="gramStart"/>
                   <w:r>
                     <w:rPr>
                       <w:bCs/>
                       <w:sz w:val="20"/>
                       <w:szCs w:val="20"/>
                     </w:rPr>
-                    <w:t>ProcessPacket()</w:t>
+                    <w:t>ProcessPacket</w:t>
                   </w:r>
+                  <w:proofErr w:type="spellEnd"/>
+                  <w:r>
+                    <w:rPr>
+                      <w:bCs/>
+                      <w:sz w:val="20"/>
+                      <w:szCs w:val="20"/>
+                    </w:rPr>
+                    <w:t>()</w:t>
+                  </w:r>
+                  <w:proofErr w:type="gramEnd"/>
                 </w:p>
                 <w:p>
                   <w:pPr>
@@ -1653,14 +2350,26 @@
                       <w:szCs w:val="18"/>
                     </w:rPr>
                   </w:pPr>
+                  <w:proofErr w:type="spellStart"/>
+                  <w:proofErr w:type="gramStart"/>
                   <w:r>
                     <w:rPr>
                       <w:bCs/>
                       <w:sz w:val="18"/>
                       <w:szCs w:val="18"/>
                     </w:rPr>
-                    <w:t>ForwardToEndNode()</w:t>
+                    <w:t>ForwardToEndNode</w:t>
                   </w:r>
+                  <w:proofErr w:type="spellEnd"/>
+                  <w:r>
+                    <w:rPr>
+                      <w:bCs/>
+                      <w:sz w:val="18"/>
+                      <w:szCs w:val="18"/>
+                    </w:rPr>
+                    <w:t>()</w:t>
+                  </w:r>
+                  <w:proofErr w:type="gramEnd"/>
                 </w:p>
                 <w:p>
                   <w:pPr>
@@ -1671,14 +2380,26 @@
                       <w:szCs w:val="18"/>
                     </w:rPr>
                   </w:pPr>
+                  <w:proofErr w:type="spellStart"/>
+                  <w:proofErr w:type="gramStart"/>
                   <w:r>
                     <w:rPr>
                       <w:bCs/>
                       <w:sz w:val="18"/>
                       <w:szCs w:val="18"/>
                     </w:rPr>
-                    <w:t>ForwardToRouter()</w:t>
+                    <w:t>ForwardToRouter</w:t>
                   </w:r>
+                  <w:proofErr w:type="spellEnd"/>
+                  <w:r>
+                    <w:rPr>
+                      <w:bCs/>
+                      <w:sz w:val="18"/>
+                      <w:szCs w:val="18"/>
+                    </w:rPr>
+                    <w:t>()</w:t>
+                  </w:r>
+                  <w:proofErr w:type="gramEnd"/>
                 </w:p>
                 <w:p>
                   <w:pPr>
@@ -1727,6 +2448,7 @@
                       <w:szCs w:val="20"/>
                     </w:rPr>
                   </w:pPr>
+                  <w:proofErr w:type="spellStart"/>
                   <w:r>
                     <w:rPr>
                       <w:bCs/>
@@ -1735,6 +2457,7 @@
                     </w:rPr>
                     <w:t>NodeId</w:t>
                   </w:r>
+                  <w:proofErr w:type="spellEnd"/>
                 </w:p>
                 <w:p>
                   <w:pPr>
@@ -1823,8 +2546,28 @@
                       <w:sz w:val="20"/>
                       <w:szCs w:val="20"/>
                     </w:rPr>
-                    <w:t>*OnBusFree()</w:t>
+                    <w:t>*</w:t>
                   </w:r>
+                  <w:proofErr w:type="spellStart"/>
+                  <w:proofErr w:type="gramStart"/>
+                  <w:r>
+                    <w:rPr>
+                      <w:bCs/>
+                      <w:sz w:val="20"/>
+                      <w:szCs w:val="20"/>
+                    </w:rPr>
+                    <w:t>OnBusFree</w:t>
+                  </w:r>
+                  <w:proofErr w:type="spellEnd"/>
+                  <w:r>
+                    <w:rPr>
+                      <w:bCs/>
+                      <w:sz w:val="20"/>
+                      <w:szCs w:val="20"/>
+                    </w:rPr>
+                    <w:t>()</w:t>
+                  </w:r>
+                  <w:proofErr w:type="gramEnd"/>
                 </w:p>
                 <w:p>
                   <w:pPr>
@@ -1841,8 +2584,28 @@
                       <w:sz w:val="20"/>
                       <w:szCs w:val="20"/>
                     </w:rPr>
-                    <w:t>*OnPacketSent()</w:t>
+                    <w:t>*</w:t>
                   </w:r>
+                  <w:proofErr w:type="spellStart"/>
+                  <w:proofErr w:type="gramStart"/>
+                  <w:r>
+                    <w:rPr>
+                      <w:bCs/>
+                      <w:sz w:val="20"/>
+                      <w:szCs w:val="20"/>
+                    </w:rPr>
+                    <w:t>OnPacketSent</w:t>
+                  </w:r>
+                  <w:proofErr w:type="spellEnd"/>
+                  <w:r>
+                    <w:rPr>
+                      <w:bCs/>
+                      <w:sz w:val="20"/>
+                      <w:szCs w:val="20"/>
+                    </w:rPr>
+                    <w:t>()</w:t>
+                  </w:r>
+                  <w:proofErr w:type="gramEnd"/>
                 </w:p>
                 <w:p>
                   <w:pPr>
@@ -1859,8 +2622,28 @@
                       <w:sz w:val="20"/>
                       <w:szCs w:val="20"/>
                     </w:rPr>
-                    <w:t>**OnMessageFromBus()</w:t>
+                    <w:t>**</w:t>
                   </w:r>
+                  <w:proofErr w:type="spellStart"/>
+                  <w:proofErr w:type="gramStart"/>
+                  <w:r>
+                    <w:rPr>
+                      <w:bCs/>
+                      <w:sz w:val="20"/>
+                      <w:szCs w:val="20"/>
+                    </w:rPr>
+                    <w:t>OnMessageFromBus</w:t>
+                  </w:r>
+                  <w:proofErr w:type="spellEnd"/>
+                  <w:r>
+                    <w:rPr>
+                      <w:bCs/>
+                      <w:sz w:val="20"/>
+                      <w:szCs w:val="20"/>
+                    </w:rPr>
+                    <w:t>()</w:t>
+                  </w:r>
+                  <w:proofErr w:type="gramEnd"/>
                 </w:p>
                 <w:p>
                   <w:pPr>
@@ -1976,7 +2759,15 @@
         <w:spacing w:after="0"/>
       </w:pPr>
       <w:r>
-        <w:t xml:space="preserve">The “Router” uses “DijikstrasAlgo” to create its forwarding table. It receives packets from the “Bus” and from other “Router”. </w:t>
+        <w:t>The “Router” uses “</w:t>
+      </w:r>
+      <w:proofErr w:type="spellStart"/>
+      <w:r>
+        <w:t>DijikstrasAlgo</w:t>
+      </w:r>
+      <w:proofErr w:type="spellEnd"/>
+      <w:r>
+        <w:t xml:space="preserve">” to create its forwarding table. It receives packets from the “Bus” and from other “Router”. </w:t>
       </w:r>
       <w:r>
         <w:t xml:space="preserve">The router has 3 input queues and 3 output queues for different priorities of packets. </w:t>
@@ -2039,8 +2830,33 @@
           <w:b/>
           <w:i/>
         </w:rPr>
-        <w:t>Settings, LinkCostUpdater, ResultsDisplayer</w:t>
-      </w:r>
+        <w:t xml:space="preserve">Settings, </w:t>
+      </w:r>
+      <w:proofErr w:type="spellStart"/>
+      <w:r>
+        <w:rPr>
+          <w:b/>
+          <w:i/>
+        </w:rPr>
+        <w:t>LinkCostUpdater</w:t>
+      </w:r>
+      <w:proofErr w:type="spellEnd"/>
+      <w:r>
+        <w:rPr>
+          <w:b/>
+          <w:i/>
+        </w:rPr>
+        <w:t xml:space="preserve">, </w:t>
+      </w:r>
+      <w:proofErr w:type="spellStart"/>
+      <w:r>
+        <w:rPr>
+          <w:b/>
+          <w:i/>
+        </w:rPr>
+        <w:t>ResultsDisplayer</w:t>
+      </w:r>
+      <w:proofErr w:type="spellEnd"/>
       <w:r>
         <w:rPr>
           <w:b/>
@@ -2074,6 +2890,7 @@
                       <w:bCs/>
                     </w:rPr>
                   </w:pPr>
+                  <w:proofErr w:type="spellStart"/>
                   <w:r>
                     <w:rPr>
                       <w:b/>
@@ -2081,6 +2898,7 @@
                     </w:rPr>
                     <w:t>ResultsDisplayer</w:t>
                   </w:r>
+                  <w:proofErr w:type="spellEnd"/>
                 </w:p>
                 <w:p>
                   <w:pPr>
@@ -2091,14 +2909,26 @@
                       <w:szCs w:val="20"/>
                     </w:rPr>
                   </w:pPr>
+                  <w:proofErr w:type="spellStart"/>
+                  <w:proofErr w:type="gramStart"/>
                   <w:r>
                     <w:rPr>
                       <w:bCs/>
                       <w:sz w:val="20"/>
                       <w:szCs w:val="20"/>
                     </w:rPr>
-                    <w:t>DisplaySummary()</w:t>
+                    <w:t>DisplaySummary</w:t>
                   </w:r>
+                  <w:proofErr w:type="spellEnd"/>
+                  <w:r>
+                    <w:rPr>
+                      <w:bCs/>
+                      <w:sz w:val="20"/>
+                      <w:szCs w:val="20"/>
+                    </w:rPr>
+                    <w:t>()</w:t>
+                  </w:r>
+                  <w:proofErr w:type="gramEnd"/>
                 </w:p>
                 <w:p>
                   <w:pPr>
@@ -2109,14 +2939,26 @@
                       <w:szCs w:val="20"/>
                     </w:rPr>
                   </w:pPr>
+                  <w:proofErr w:type="spellStart"/>
+                  <w:proofErr w:type="gramStart"/>
                   <w:r>
                     <w:rPr>
                       <w:bCs/>
                       <w:sz w:val="20"/>
                       <w:szCs w:val="20"/>
                     </w:rPr>
-                    <w:t>DisplayCollisions()</w:t>
+                    <w:t>DisplayCollisions</w:t>
                   </w:r>
+                  <w:proofErr w:type="spellEnd"/>
+                  <w:r>
+                    <w:rPr>
+                      <w:bCs/>
+                      <w:sz w:val="20"/>
+                      <w:szCs w:val="20"/>
+                    </w:rPr>
+                    <w:t>()</w:t>
+                  </w:r>
+                  <w:proofErr w:type="gramEnd"/>
                 </w:p>
                 <w:p>
                   <w:pPr>
@@ -2127,14 +2969,26 @@
                       <w:szCs w:val="20"/>
                     </w:rPr>
                   </w:pPr>
+                  <w:proofErr w:type="spellStart"/>
+                  <w:proofErr w:type="gramStart"/>
                   <w:r>
                     <w:rPr>
                       <w:bCs/>
                       <w:sz w:val="20"/>
                       <w:szCs w:val="20"/>
                     </w:rPr>
-                    <w:t>DisplayDelays()</w:t>
+                    <w:t>DisplayDelays</w:t>
                   </w:r>
+                  <w:proofErr w:type="spellEnd"/>
+                  <w:r>
+                    <w:rPr>
+                      <w:bCs/>
+                      <w:sz w:val="20"/>
+                      <w:szCs w:val="20"/>
+                    </w:rPr>
+                    <w:t>()</w:t>
+                  </w:r>
+                  <w:proofErr w:type="gramEnd"/>
                 </w:p>
                 <w:p>
                   <w:pPr>
@@ -2145,14 +2999,26 @@
                       <w:szCs w:val="20"/>
                     </w:rPr>
                   </w:pPr>
+                  <w:proofErr w:type="spellStart"/>
+                  <w:proofErr w:type="gramStart"/>
                   <w:r>
                     <w:rPr>
                       <w:bCs/>
                       <w:sz w:val="20"/>
                       <w:szCs w:val="20"/>
                     </w:rPr>
-                    <w:t>DisplayPathTrace()</w:t>
+                    <w:t>DisplayPathTrace</w:t>
                   </w:r>
+                  <w:proofErr w:type="spellEnd"/>
+                  <w:r>
+                    <w:rPr>
+                      <w:bCs/>
+                      <w:sz w:val="20"/>
+                      <w:szCs w:val="20"/>
+                    </w:rPr>
+                    <w:t>()</w:t>
+                  </w:r>
+                  <w:proofErr w:type="gramEnd"/>
                 </w:p>
               </w:txbxContent>
             </v:textbox>
@@ -2176,6 +3042,7 @@
                       <w:bCs/>
                     </w:rPr>
                   </w:pPr>
+                  <w:proofErr w:type="spellStart"/>
                   <w:r>
                     <w:rPr>
                       <w:b/>
@@ -2183,6 +3050,7 @@
                     </w:rPr>
                     <w:t>LinkCostUpdater</w:t>
                   </w:r>
+                  <w:proofErr w:type="spellEnd"/>
                 </w:p>
                 <w:p>
                   <w:pPr>
@@ -2193,14 +3061,26 @@
                       <w:szCs w:val="20"/>
                     </w:rPr>
                   </w:pPr>
+                  <w:proofErr w:type="spellStart"/>
+                  <w:proofErr w:type="gramStart"/>
                   <w:r>
                     <w:rPr>
                       <w:bCs/>
                       <w:sz w:val="20"/>
                       <w:szCs w:val="20"/>
                     </w:rPr>
-                    <w:t>UpdateCosts()</w:t>
+                    <w:t>UpdateCosts</w:t>
                   </w:r>
+                  <w:proofErr w:type="spellEnd"/>
+                  <w:r>
+                    <w:rPr>
+                      <w:bCs/>
+                      <w:sz w:val="20"/>
+                      <w:szCs w:val="20"/>
+                    </w:rPr>
+                    <w:t>()</w:t>
+                  </w:r>
+                  <w:proofErr w:type="gramEnd"/>
                 </w:p>
                 <w:p>
                   <w:pPr>
@@ -2211,14 +3091,26 @@
                       <w:szCs w:val="20"/>
                     </w:rPr>
                   </w:pPr>
+                  <w:proofErr w:type="spellStart"/>
+                  <w:proofErr w:type="gramStart"/>
                   <w:r>
                     <w:rPr>
                       <w:bCs/>
                       <w:sz w:val="20"/>
                       <w:szCs w:val="20"/>
                     </w:rPr>
-                    <w:t>InformRouters()</w:t>
+                    <w:t>InformRouters</w:t>
                   </w:r>
+                  <w:proofErr w:type="spellEnd"/>
+                  <w:r>
+                    <w:rPr>
+                      <w:bCs/>
+                      <w:sz w:val="20"/>
+                      <w:szCs w:val="20"/>
+                    </w:rPr>
+                    <w:t>()</w:t>
+                  </w:r>
+                  <w:proofErr w:type="gramEnd"/>
                 </w:p>
               </w:txbxContent>
             </v:textbox>
@@ -2291,33 +3183,78 @@
         <w:spacing w:after="0"/>
       </w:pPr>
       <w:r>
-        <w:t>“Settings” contains various network parameters that are editable by the user via UI. These are used by various entities in their operations – e.g. the bus uses the InterNode distance to calculate the propagation delay.</w:t>
-      </w:r>
-    </w:p>
-    <w:p>
-      <w:pPr>
-        <w:spacing w:after="0"/>
-      </w:pPr>
-    </w:p>
-    <w:p>
-      <w:pPr>
-        <w:spacing w:after="0"/>
-      </w:pPr>
-      <w:r>
-        <w:t>“LinkCostUpdater” updates the costs after the “Link Update Interval” which is configurable ( 2ms by default) and informs all routers. The routers then use “DijikstrasAlgo” to update their forwarding table.</w:t>
-      </w:r>
-    </w:p>
-    <w:p>
-      <w:pPr>
-        <w:spacing w:after="0"/>
-      </w:pPr>
-    </w:p>
-    <w:p>
-      <w:pPr>
-        <w:spacing w:after="0"/>
-      </w:pPr>
-      <w:r>
-        <w:t>“ResultsDisplayer” has various functions for displaying results.</w:t>
+        <w:t xml:space="preserve">“Settings” contains various network parameters that are editable by the user via UI. These are used by various entities in their operations – e.g. the bus uses the </w:t>
+      </w:r>
+      <w:proofErr w:type="spellStart"/>
+      <w:r>
+        <w:t>InterNode</w:t>
+      </w:r>
+      <w:proofErr w:type="spellEnd"/>
+      <w:r>
+        <w:t xml:space="preserve"> distance to calculate the propagation delay.</w:t>
+      </w:r>
+    </w:p>
+    <w:p>
+      <w:pPr>
+        <w:spacing w:after="0"/>
+      </w:pPr>
+    </w:p>
+    <w:p>
+      <w:pPr>
+        <w:spacing w:after="0"/>
+      </w:pPr>
+      <w:r>
+        <w:t>“</w:t>
+      </w:r>
+      <w:proofErr w:type="spellStart"/>
+      <w:r>
+        <w:t>LinkCostUpdater</w:t>
+      </w:r>
+      <w:proofErr w:type="spellEnd"/>
+      <w:r>
+        <w:t xml:space="preserve">” updates the costs after the “Link Update Interval” which is configurable </w:t>
+      </w:r>
+      <w:proofErr w:type="gramStart"/>
+      <w:r>
+        <w:t>( 2ms</w:t>
+      </w:r>
+      <w:proofErr w:type="gramEnd"/>
+      <w:r>
+        <w:t xml:space="preserve"> by default) and informs all routers. </w:t>
+      </w:r>
+      <w:proofErr w:type="gramStart"/>
+      <w:r>
+        <w:t>The routers then use “</w:t>
+      </w:r>
+      <w:proofErr w:type="spellStart"/>
+      <w:r>
+        <w:t>DijikstrasAlgo</w:t>
+      </w:r>
+      <w:proofErr w:type="spellEnd"/>
+      <w:r>
+        <w:t>” to update their forwarding table.</w:t>
+      </w:r>
+      <w:proofErr w:type="gramEnd"/>
+    </w:p>
+    <w:p>
+      <w:pPr>
+        <w:spacing w:after="0"/>
+      </w:pPr>
+    </w:p>
+    <w:p>
+      <w:pPr>
+        <w:spacing w:after="0"/>
+      </w:pPr>
+      <w:r>
+        <w:t>“</w:t>
+      </w:r>
+      <w:proofErr w:type="spellStart"/>
+      <w:r>
+        <w:t>ResultsDisplayer</w:t>
+      </w:r>
+      <w:proofErr w:type="spellEnd"/>
+      <w:r>
+        <w:t>” has various functions for displaying results.</w:t>
       </w:r>
     </w:p>
     <w:p>
@@ -2398,7 +3335,15 @@
         <w:t>0.</w:t>
       </w:r>
       <w:r>
-        <w:t>5 milli sec = 50</w:t>
+        <w:t xml:space="preserve">5 </w:t>
+      </w:r>
+      <w:proofErr w:type="spellStart"/>
+      <w:r>
+        <w:t>milli</w:t>
+      </w:r>
+      <w:proofErr w:type="spellEnd"/>
+      <w:r>
+        <w:t xml:space="preserve"> sec = 50</w:t>
       </w:r>
       <w:r>
         <w:t>0</w:t>
@@ -2445,7 +3390,15 @@
         <w:t>Router Processing Delay</w:t>
       </w:r>
       <w:r>
-        <w:t xml:space="preserve"> = 0.1 milli sec = 100 micro sec</w:t>
+        <w:t xml:space="preserve"> = 0.1 </w:t>
+      </w:r>
+      <w:proofErr w:type="spellStart"/>
+      <w:r>
+        <w:t>milli</w:t>
+      </w:r>
+      <w:proofErr w:type="spellEnd"/>
+      <w:r>
+        <w:t xml:space="preserve"> sec = 100 micro sec</w:t>
       </w:r>
       <w:r>
         <w:t xml:space="preserve"> </w:t>
@@ -2463,9 +3416,11 @@
       <w:pPr>
         <w:spacing w:after="0"/>
       </w:pPr>
+      <w:proofErr w:type="gramStart"/>
       <w:r>
         <w:t>Topology :</w:t>
       </w:r>
+      <w:proofErr w:type="gramEnd"/>
     </w:p>
     <w:p>
       <w:pPr>
@@ -2568,7 +3523,21 @@
         <w:rPr>
           <w:b/>
         </w:rPr>
-        <w:t xml:space="preserve">Node A </w:t>
+        <w:t xml:space="preserve">Node </w:t>
+      </w:r>
+      <w:proofErr w:type="gramStart"/>
+      <w:r>
+        <w:rPr>
+          <w:b/>
+        </w:rPr>
+        <w:t>A</w:t>
+      </w:r>
+      <w:proofErr w:type="gramEnd"/>
+      <w:r>
+        <w:rPr>
+          <w:b/>
+        </w:rPr>
+        <w:t xml:space="preserve"> </w:t>
       </w:r>
       <w:r>
         <w:rPr>
@@ -2654,7 +3623,15 @@
         <w:t>Observation:</w:t>
       </w:r>
       <w:r>
-        <w:t xml:space="preserve"> The throughput from A to B is 3 Mbps and throughputs from A to C and A to D are 2 Mbps each. </w:t>
+        <w:t xml:space="preserve"> The throughput from A to B is 3 Mbps and throughputs from A to C and A to D </w:t>
+      </w:r>
+      <w:proofErr w:type="gramStart"/>
+      <w:r>
+        <w:t>are</w:t>
+      </w:r>
+      <w:proofErr w:type="gramEnd"/>
+      <w:r>
+        <w:t xml:space="preserve"> 2 Mbps each. </w:t>
       </w:r>
     </w:p>
     <w:p>
@@ -2671,7 +3648,15 @@
         <w:t>This is expected, as packets travelling from A to C and A to D will face collisions at 2 buses, will face the processing delays of 2 routers and will travel more distance.</w:t>
       </w:r>
       <w:r>
-        <w:t xml:space="preserve"> So, less packets will be delivered from A to C and A to D , contributing to a lower throughput.</w:t>
+        <w:t xml:space="preserve"> So, less packets will be delivered from A to C and A to </w:t>
+      </w:r>
+      <w:proofErr w:type="gramStart"/>
+      <w:r>
+        <w:t>D ,</w:t>
+      </w:r>
+      <w:proofErr w:type="gramEnd"/>
+      <w:r>
+        <w:t xml:space="preserve"> contributing to a lower throughput.</w:t>
       </w:r>
     </w:p>
     <w:p>
@@ -2690,7 +3675,15 @@
         <w:t>Observation:</w:t>
       </w:r>
       <w:r>
-        <w:t xml:space="preserve"> The percentage of successful attempts from A to B is approximately 75% and that from A to C and A to D are approximately 44%. </w:t>
+        <w:t xml:space="preserve"> The percentage of successful attempts from A to B is approximately 75% and that from A to C and A to D </w:t>
+      </w:r>
+      <w:proofErr w:type="gramStart"/>
+      <w:r>
+        <w:t>are</w:t>
+      </w:r>
+      <w:proofErr w:type="gramEnd"/>
+      <w:r>
+        <w:t xml:space="preserve"> approximately 44%. </w:t>
       </w:r>
     </w:p>
     <w:p>
@@ -2729,21 +3722,26 @@
         <w:t>to end delay from A to B is 0.86</w:t>
       </w:r>
       <w:r>
+        <w:t xml:space="preserve"> </w:t>
+      </w:r>
+      <w:proofErr w:type="spellStart"/>
+      <w:r>
+        <w:t>milli</w:t>
+      </w:r>
+      <w:proofErr w:type="spellEnd"/>
+      <w:r>
+        <w:t xml:space="preserve"> </w:t>
+      </w:r>
+      <w:r>
+        <w:t xml:space="preserve">sec and that from A to C and A </w:t>
+      </w:r>
+      <w:r>
+        <w:t>to D is approximately 2.2</w:t>
+      </w:r>
+      <w:r>
         <w:t xml:space="preserve"> milli</w:t>
       </w:r>
       <w:r>
-        <w:t xml:space="preserve"> </w:t>
-      </w:r>
-      <w:r>
-        <w:t xml:space="preserve">sec and that from A to C and A </w:t>
-      </w:r>
-      <w:r>
-        <w:t>to D is approximately 2.2</w:t>
-      </w:r>
-      <w:r>
-        <w:t xml:space="preserve"> milli</w:t>
-      </w:r>
-      <w:r>
         <w:t xml:space="preserve">seconds. </w:t>
       </w:r>
     </w:p>
@@ -2783,7 +3781,15 @@
         <w:t xml:space="preserve">  Packets from A to B face an average of 0.35 collisions per packet and packets from A to C and A to </w:t>
       </w:r>
       <w:r>
-        <w:t>D face an average of 0.74</w:t>
+        <w:t xml:space="preserve">D </w:t>
+      </w:r>
+      <w:proofErr w:type="gramStart"/>
+      <w:r>
+        <w:t>face</w:t>
+      </w:r>
+      <w:proofErr w:type="gramEnd"/>
+      <w:r>
+        <w:t xml:space="preserve"> an average of 0.74</w:t>
       </w:r>
       <w:r>
         <w:t xml:space="preserve"> collisions per packet.</w:t>
@@ -2946,12 +3952,20 @@
           <w:b/>
         </w:rPr>
       </w:pPr>
+      <w:proofErr w:type="gramStart"/>
       <w:r>
         <w:rPr>
           <w:b/>
         </w:rPr>
         <w:lastRenderedPageBreak/>
-        <w:t>Node  C Summary :</w:t>
+        <w:t>Node  C</w:t>
+      </w:r>
+      <w:proofErr w:type="gramEnd"/>
+      <w:r>
+        <w:rPr>
+          <w:b/>
+        </w:rPr>
+        <w:t xml:space="preserve"> Summary :</w:t>
       </w:r>
     </w:p>
     <w:p>
@@ -3028,11 +4042,19 @@
           <w:b/>
         </w:rPr>
       </w:pPr>
-      <w:r>
-        <w:rPr>
-          <w:b/>
-        </w:rPr>
-        <w:t>Node  D Summary :</w:t>
+      <w:proofErr w:type="gramStart"/>
+      <w:r>
+        <w:rPr>
+          <w:b/>
+        </w:rPr>
+        <w:t>Node  D</w:t>
+      </w:r>
+      <w:proofErr w:type="gramEnd"/>
+      <w:r>
+        <w:rPr>
+          <w:b/>
+        </w:rPr>
+        <w:t xml:space="preserve"> Summary :</w:t>
       </w:r>
     </w:p>
     <w:p>
@@ -3137,7 +4159,21 @@
         <w:rPr>
           <w:b/>
         </w:rPr>
-        <w:t>Collisions Per Packet Details</w:t>
+        <w:t xml:space="preserve">Collisions </w:t>
+      </w:r>
+      <w:proofErr w:type="gramStart"/>
+      <w:r>
+        <w:rPr>
+          <w:b/>
+        </w:rPr>
+        <w:t>Per</w:t>
+      </w:r>
+      <w:proofErr w:type="gramEnd"/>
+      <w:r>
+        <w:rPr>
+          <w:b/>
+        </w:rPr>
+        <w:t xml:space="preserve"> Packet Details</w:t>
       </w:r>
       <w:r>
         <w:rPr>
@@ -3176,7 +4212,15 @@
         <w:spacing w:after="0"/>
       </w:pPr>
       <w:r>
-        <w:t>Around 78% of the packets ( Green Section) experience 0 collisions.</w:t>
+        <w:t xml:space="preserve">Around 78% of the packets </w:t>
+      </w:r>
+      <w:proofErr w:type="gramStart"/>
+      <w:r>
+        <w:t>( Green</w:t>
+      </w:r>
+      <w:proofErr w:type="gramEnd"/>
+      <w:r>
+        <w:t xml:space="preserve"> Section) experience 0 collisions.</w:t>
       </w:r>
     </w:p>
     <w:p>
@@ -3187,7 +4231,15 @@
         <w:t>Around 21.5% of the packets</w:t>
       </w:r>
       <w:r>
-        <w:t xml:space="preserve"> ( Yellow Section )</w:t>
+        <w:t xml:space="preserve"> </w:t>
+      </w:r>
+      <w:proofErr w:type="gramStart"/>
+      <w:r>
+        <w:t>( Yellow</w:t>
+      </w:r>
+      <w:proofErr w:type="gramEnd"/>
+      <w:r>
+        <w:t xml:space="preserve"> Section )</w:t>
       </w:r>
       <w:r>
         <w:rPr>
@@ -3306,7 +4358,15 @@
         <w:spacing w:after="0"/>
       </w:pPr>
       <w:r>
-        <w:t>Around 48% of the packets ( Yellow Section )</w:t>
+        <w:t xml:space="preserve">Around 48% of the packets </w:t>
+      </w:r>
+      <w:proofErr w:type="gramStart"/>
+      <w:r>
+        <w:t>( Yellow</w:t>
+      </w:r>
+      <w:proofErr w:type="gramEnd"/>
+      <w:r>
+        <w:t xml:space="preserve"> Section )</w:t>
       </w:r>
       <w:r>
         <w:rPr>
@@ -3426,7 +4486,15 @@
         <w:t>48</w:t>
       </w:r>
       <w:r>
-        <w:t>% of the packets ( Yellow Section )</w:t>
+        <w:t xml:space="preserve">% of the packets </w:t>
+      </w:r>
+      <w:proofErr w:type="gramStart"/>
+      <w:r>
+        <w:t>( Yellow</w:t>
+      </w:r>
+      <w:proofErr w:type="gramEnd"/>
+      <w:r>
+        <w:t xml:space="preserve"> Section )</w:t>
       </w:r>
       <w:r>
         <w:rPr>
@@ -3718,8 +4786,13 @@
       <w:r>
         <w:t xml:space="preserve"> </w:t>
       </w:r>
-      <w:r>
-        <w:t xml:space="preserve">millisec </w:t>
+      <w:proofErr w:type="spellStart"/>
+      <w:r>
+        <w:t>millisec</w:t>
+      </w:r>
+      <w:proofErr w:type="spellEnd"/>
+      <w:r>
+        <w:t xml:space="preserve"> </w:t>
       </w:r>
       <w:r>
         <w:t>delay at the output queue of the source node, which is similar to the delay fac</w:t>
@@ -3727,18 +4800,22 @@
       <w:r>
         <w:t xml:space="preserve">ed by packets from A to C ( 0.814 </w:t>
       </w:r>
+      <w:proofErr w:type="spellStart"/>
       <w:r>
         <w:t>millisec</w:t>
       </w:r>
+      <w:proofErr w:type="spellEnd"/>
       <w:r>
         <w:t>) and from A to D (0.825</w:t>
       </w:r>
       <w:r>
         <w:t xml:space="preserve"> </w:t>
       </w:r>
+      <w:proofErr w:type="spellStart"/>
       <w:r>
         <w:t>millisec</w:t>
       </w:r>
+      <w:proofErr w:type="spellEnd"/>
       <w:r>
         <w:t>)</w:t>
       </w:r>
@@ -3806,8 +4883,13 @@
       <w:r>
         <w:t xml:space="preserve">Packets from A to C and from A to D face a delay of around 0.01 </w:t>
       </w:r>
-      <w:r>
-        <w:t xml:space="preserve">millisec </w:t>
+      <w:proofErr w:type="spellStart"/>
+      <w:r>
+        <w:t>millisec</w:t>
+      </w:r>
+      <w:proofErr w:type="spellEnd"/>
+      <w:r>
+        <w:t xml:space="preserve"> </w:t>
       </w:r>
       <w:r>
         <w:t>at the input queue of routers</w:t>
@@ -3870,8 +4952,13 @@
       <w:r>
         <w:t xml:space="preserve">Packets from A to C and from A to D face an overall processing delay of 0.2 </w:t>
       </w:r>
-      <w:r>
-        <w:t xml:space="preserve">millisec </w:t>
+      <w:proofErr w:type="spellStart"/>
+      <w:r>
+        <w:t>millisec</w:t>
+      </w:r>
+      <w:proofErr w:type="spellEnd"/>
+      <w:r>
+        <w:t xml:space="preserve"> </w:t>
       </w:r>
       <w:r>
         <w:t>inside routers.</w:t>
@@ -3915,21 +5002,33 @@
       <w:r>
         <w:t xml:space="preserve">go through 2 routers and the processing delay at each router has been set to 0.1 </w:t>
       </w:r>
+      <w:proofErr w:type="spellStart"/>
       <w:r>
         <w:t>millisec</w:t>
       </w:r>
+      <w:proofErr w:type="spellEnd"/>
       <w:r>
         <w:t>, making the overall p</w:t>
       </w:r>
       <w:r>
-        <w:t>rocessing delay = 2 * 0.1 milli</w:t>
-      </w:r>
-      <w:r>
-        <w:t xml:space="preserve">sec = 0.2 </w:t>
-      </w:r>
+        <w:t xml:space="preserve">rocessing delay = 2 * 0.1 </w:t>
+      </w:r>
+      <w:proofErr w:type="spellStart"/>
+      <w:r>
+        <w:t>milli</w:t>
+      </w:r>
+      <w:r>
+        <w:t>sec</w:t>
+      </w:r>
+      <w:proofErr w:type="spellEnd"/>
+      <w:r>
+        <w:t xml:space="preserve"> = 0.2 </w:t>
+      </w:r>
+      <w:proofErr w:type="spellStart"/>
       <w:r>
         <w:t>millisec</w:t>
       </w:r>
+      <w:proofErr w:type="spellEnd"/>
       <w:r>
         <w:t>.</w:t>
       </w:r>
@@ -3972,8 +5071,13 @@
       <w:r>
         <w:t xml:space="preserve"> </w:t>
       </w:r>
-      <w:r>
-        <w:t xml:space="preserve">millisec </w:t>
+      <w:proofErr w:type="spellStart"/>
+      <w:r>
+        <w:t>millisec</w:t>
+      </w:r>
+      <w:proofErr w:type="spellEnd"/>
+      <w:r>
+        <w:t xml:space="preserve"> </w:t>
       </w:r>
       <w:r>
         <w:t>at routers.</w:t>
@@ -4061,14 +5165,29 @@
         <w:t xml:space="preserve"> higher overall propagation delay of 0.020</w:t>
       </w:r>
       <w:r>
-        <w:t xml:space="preserve"> millisec  </w:t>
-      </w:r>
-      <w:r>
-        <w:t xml:space="preserve">compared to packets from A to B, which face a delay of 0.010 </w:t>
-      </w:r>
+        <w:t xml:space="preserve"> </w:t>
+      </w:r>
+      <w:proofErr w:type="spellStart"/>
+      <w:proofErr w:type="gramStart"/>
       <w:r>
         <w:t>millisec</w:t>
       </w:r>
+      <w:proofErr w:type="spellEnd"/>
+      <w:r>
+        <w:t xml:space="preserve">  </w:t>
+      </w:r>
+      <w:r>
+        <w:t>compared</w:t>
+      </w:r>
+      <w:proofErr w:type="gramEnd"/>
+      <w:r>
+        <w:t xml:space="preserve"> to packets from A to B, which face a delay of 0.010 </w:t>
+      </w:r>
+      <w:proofErr w:type="spellStart"/>
+      <w:r>
+        <w:t>millisec</w:t>
+      </w:r>
+      <w:proofErr w:type="spellEnd"/>
       <w:r>
         <w:t>.</w:t>
       </w:r>
@@ -4139,8 +5258,13 @@
       <w:r>
         <w:t xml:space="preserve">0 </w:t>
       </w:r>
-      <w:r>
-        <w:t xml:space="preserve">millisec </w:t>
+      <w:proofErr w:type="spellStart"/>
+      <w:r>
+        <w:t>millisec</w:t>
+      </w:r>
+      <w:proofErr w:type="spellEnd"/>
+      <w:r>
+        <w:t xml:space="preserve"> </w:t>
       </w:r>
       <w:r>
         <w:t xml:space="preserve">compared to packets from A </w:t>
@@ -4151,9 +5275,11 @@
       <w:r>
         <w:t xml:space="preserve">0 </w:t>
       </w:r>
+      <w:proofErr w:type="spellStart"/>
       <w:r>
         <w:t>millisec</w:t>
       </w:r>
+      <w:proofErr w:type="spellEnd"/>
       <w:r>
         <w:t>.</w:t>
       </w:r>
@@ -4232,35 +5358,54 @@
         <w:spacing w:after="0"/>
       </w:pPr>
       <w:r>
-        <w:t>This show the end to end delay faced by each packet :</w:t>
-      </w:r>
-    </w:p>
-    <w:p>
-      <w:pPr>
-        <w:spacing w:after="0"/>
-        <w:rPr>
-          <w:b/>
-        </w:rPr>
-      </w:pPr>
-    </w:p>
-    <w:p>
-      <w:pPr>
-        <w:spacing w:after="0"/>
-        <w:rPr>
-          <w:b/>
-        </w:rPr>
-      </w:pPr>
-      <w:r>
-        <w:rPr>
-          <w:b/>
-        </w:rPr>
-        <w:t>Node A</w:t>
-      </w:r>
-      <w:r>
-        <w:rPr>
-          <w:b/>
-        </w:rPr>
-        <w:t xml:space="preserve">  to B </w:t>
+        <w:t xml:space="preserve">This show the end to end delay faced by each </w:t>
+      </w:r>
+      <w:proofErr w:type="gramStart"/>
+      <w:r>
+        <w:t>packet :</w:t>
+      </w:r>
+      <w:proofErr w:type="gramEnd"/>
+    </w:p>
+    <w:p>
+      <w:pPr>
+        <w:spacing w:after="0"/>
+        <w:rPr>
+          <w:b/>
+        </w:rPr>
+      </w:pPr>
+    </w:p>
+    <w:p>
+      <w:pPr>
+        <w:spacing w:after="0"/>
+        <w:rPr>
+          <w:b/>
+        </w:rPr>
+      </w:pPr>
+      <w:r>
+        <w:rPr>
+          <w:b/>
+        </w:rPr>
+        <w:t xml:space="preserve">Node </w:t>
+      </w:r>
+      <w:proofErr w:type="gramStart"/>
+      <w:r>
+        <w:rPr>
+          <w:b/>
+        </w:rPr>
+        <w:t>A</w:t>
+      </w:r>
+      <w:r>
+        <w:rPr>
+          <w:b/>
+        </w:rPr>
+        <w:t xml:space="preserve">  to</w:t>
+      </w:r>
+      <w:proofErr w:type="gramEnd"/>
+      <w:r>
+        <w:rPr>
+          <w:b/>
+        </w:rPr>
+        <w:t xml:space="preserve"> B </w:t>
       </w:r>
       <w:r>
         <w:rPr>
@@ -4855,21 +6000,77 @@
         <w:spacing w:after="0"/>
       </w:pPr>
       <w:r>
-        <w:t>The end to end delay values for A to B vary from 0 to 10 millisec with majority of the spikes below 5 millisec. The end to end delay values for A to C and D also vary from 0 to 10 millisec with majority of the spikes above 5 millisec.</w:t>
-      </w:r>
-    </w:p>
-    <w:p>
-      <w:pPr>
-        <w:spacing w:after="0"/>
-      </w:pPr>
-      <w:r>
-        <w:t>The histogram for A to B shows that maximum packets experience an end to end delay in between 0 to 1 millisec and very few experience larger delays. The histogram for packets from A to C and from A to D show</w:t>
-      </w:r>
-      <w:r>
-        <w:t>s a comparatively more flatter distribution</w:t>
-      </w:r>
-      <w:r>
-        <w:t>. i.e.</w:t>
+        <w:t xml:space="preserve">The end to end delay values for A to B vary from 0 to 10 </w:t>
+      </w:r>
+      <w:proofErr w:type="spellStart"/>
+      <w:r>
+        <w:t>millisec</w:t>
+      </w:r>
+      <w:proofErr w:type="spellEnd"/>
+      <w:r>
+        <w:t xml:space="preserve"> with majority of the spikes below 5 </w:t>
+      </w:r>
+      <w:proofErr w:type="spellStart"/>
+      <w:r>
+        <w:t>millisec</w:t>
+      </w:r>
+      <w:proofErr w:type="spellEnd"/>
+      <w:r>
+        <w:t xml:space="preserve">. The end to end delay values for A to C and D also vary from 0 to 10 </w:t>
+      </w:r>
+      <w:proofErr w:type="spellStart"/>
+      <w:r>
+        <w:t>millisec</w:t>
+      </w:r>
+      <w:proofErr w:type="spellEnd"/>
+      <w:r>
+        <w:t xml:space="preserve"> with majority of the spikes above 5 </w:t>
+      </w:r>
+      <w:proofErr w:type="spellStart"/>
+      <w:r>
+        <w:t>millisec</w:t>
+      </w:r>
+      <w:proofErr w:type="spellEnd"/>
+      <w:r>
+        <w:t>.</w:t>
+      </w:r>
+    </w:p>
+    <w:p>
+      <w:pPr>
+        <w:spacing w:after="0"/>
+      </w:pPr>
+      <w:r>
+        <w:t xml:space="preserve">The histogram for A to B shows that maximum packets experience an end to end delay in between 0 to 1 </w:t>
+      </w:r>
+      <w:proofErr w:type="spellStart"/>
+      <w:r>
+        <w:t>millisec</w:t>
+      </w:r>
+      <w:proofErr w:type="spellEnd"/>
+      <w:r>
+        <w:t xml:space="preserve"> and very few experience larger delays. The histogram for packets from A to C and from A to D show</w:t>
+      </w:r>
+      <w:r>
+        <w:t xml:space="preserve">s a comparatively more </w:t>
+      </w:r>
+      <w:proofErr w:type="gramStart"/>
+      <w:r>
+        <w:t>flatter</w:t>
+      </w:r>
+      <w:proofErr w:type="gramEnd"/>
+      <w:r>
+        <w:t xml:space="preserve"> distribution</w:t>
+      </w:r>
+      <w:r>
+        <w:t xml:space="preserve">. </w:t>
+      </w:r>
+      <w:proofErr w:type="gramStart"/>
+      <w:r>
+        <w:t>i.e</w:t>
+      </w:r>
+      <w:proofErr w:type="gramEnd"/>
+      <w:r>
+        <w:t>.</w:t>
       </w:r>
       <w:r>
         <w:t xml:space="preserve"> more pack</w:t>
@@ -4878,8 +6079,21 @@
         <w:t>ets experience delays greater</w:t>
       </w:r>
       <w:r>
-        <w:t xml:space="preserve"> than 1 millisec than packets that experience a delay less than 1 millisec</w:t>
-      </w:r>
+        <w:t xml:space="preserve"> than 1 </w:t>
+      </w:r>
+      <w:proofErr w:type="spellStart"/>
+      <w:r>
+        <w:t>millisec</w:t>
+      </w:r>
+      <w:proofErr w:type="spellEnd"/>
+      <w:r>
+        <w:t xml:space="preserve"> than packets that experience a delay less than 1 </w:t>
+      </w:r>
+      <w:proofErr w:type="spellStart"/>
+      <w:r>
+        <w:t>millisec</w:t>
+      </w:r>
+      <w:proofErr w:type="spellEnd"/>
     </w:p>
     <w:p>
       <w:pPr>
@@ -5103,7 +6317,15 @@
         <w:spacing w:after="0"/>
       </w:pPr>
       <w:r>
-        <w:t>For e.g. at t = 27.6 millisec, the cost from R1-R3 is 10 and R1-R4 is 8, so packets follow the path through R1-R4.</w:t>
+        <w:t xml:space="preserve">For e.g. at t = 27.6 </w:t>
+      </w:r>
+      <w:proofErr w:type="spellStart"/>
+      <w:r>
+        <w:t>millisec</w:t>
+      </w:r>
+      <w:proofErr w:type="spellEnd"/>
+      <w:r>
+        <w:t>, the cost from R1-R3 is 10 and R1-R4 is 8, so packets follow the path through R1-R4.</w:t>
       </w:r>
     </w:p>
     <w:p>
@@ -5168,11 +6390,19 @@
           <w:b/>
         </w:rPr>
       </w:pPr>
-      <w:r>
-        <w:rPr>
-          <w:b/>
-        </w:rPr>
-        <w:t>Interpacket Arrival Time per packet:</w:t>
+      <w:proofErr w:type="spellStart"/>
+      <w:r>
+        <w:rPr>
+          <w:b/>
+        </w:rPr>
+        <w:t>Interpacket</w:t>
+      </w:r>
+      <w:proofErr w:type="spellEnd"/>
+      <w:r>
+        <w:rPr>
+          <w:b/>
+        </w:rPr>
+        <w:t xml:space="preserve"> Arrival Time per packet:</w:t>
       </w:r>
     </w:p>
     <w:p>
@@ -5339,7 +6569,15 @@
         <w:spacing w:after="0"/>
       </w:pPr>
       <w:r>
-        <w:t>The interarrival time is exponentially distributed, as expected.</w:t>
+        <w:t xml:space="preserve">The </w:t>
+      </w:r>
+      <w:proofErr w:type="spellStart"/>
+      <w:r>
+        <w:t>interarrival</w:t>
+      </w:r>
+      <w:proofErr w:type="spellEnd"/>
+      <w:r>
+        <w:t xml:space="preserve"> time is exponentially distributed, as expected.</w:t>
       </w:r>
     </w:p>
     <w:p>
@@ -5594,8 +6832,13 @@
         <w:t>.1</w:t>
       </w:r>
       <w:r>
-        <w:t xml:space="preserve"> millisec</w:t>
-      </w:r>
+        <w:t xml:space="preserve"> </w:t>
+      </w:r>
+      <w:proofErr w:type="spellStart"/>
+      <w:r>
+        <w:t>millisec</w:t>
+      </w:r>
+      <w:proofErr w:type="spellEnd"/>
     </w:p>
     <w:p>
       <w:pPr>
@@ -5886,8 +7129,13 @@
         <w:t xml:space="preserve"> </w:t>
       </w:r>
       <w:r>
-        <w:t>Router Processing Delay = 1 millisec</w:t>
-      </w:r>
+        <w:t xml:space="preserve">Router Processing Delay = 1 </w:t>
+      </w:r>
+      <w:proofErr w:type="spellStart"/>
+      <w:r>
+        <w:t>millisec</w:t>
+      </w:r>
+      <w:proofErr w:type="spellEnd"/>
     </w:p>
     <w:p>
       <w:pPr>
@@ -6170,7 +7418,23 @@
         <w:t>s</w:t>
       </w:r>
       <w:r>
-        <w:t xml:space="preserve"> to 400 – 600 millisec from roughly 0 millisec.</w:t>
+        <w:t xml:space="preserve"> to 400 – 600 </w:t>
+      </w:r>
+      <w:proofErr w:type="spellStart"/>
+      <w:r>
+        <w:t>millisec</w:t>
+      </w:r>
+      <w:proofErr w:type="spellEnd"/>
+      <w:r>
+        <w:t xml:space="preserve"> from roughly 0 </w:t>
+      </w:r>
+      <w:proofErr w:type="spellStart"/>
+      <w:r>
+        <w:t>millisec</w:t>
+      </w:r>
+      <w:proofErr w:type="spellEnd"/>
+      <w:r>
+        <w:t>.</w:t>
       </w:r>
     </w:p>
     <w:p>
@@ -6193,7 +7457,15 @@
         <w:t xml:space="preserve">o D drops to 1 Mbps from </w:t>
       </w:r>
       <w:r>
-        <w:t>2 Mbps and the end to end delay increase to around 1.1 sec  from 2.16 millisec.</w:t>
+        <w:t xml:space="preserve">2 Mbps and the end to end delay increase to around 1.1 sec  from 2.16 </w:t>
+      </w:r>
+      <w:proofErr w:type="spellStart"/>
+      <w:r>
+        <w:t>millisec</w:t>
+      </w:r>
+      <w:proofErr w:type="spellEnd"/>
+      <w:r>
+        <w:t>.</w:t>
       </w:r>
     </w:p>
     <w:p>
@@ -6223,7 +7495,23 @@
         <w:spacing w:after="0"/>
       </w:pPr>
       <w:r>
-        <w:t>When we increase the router processing time to 1 millisec, then it can process roughly 1 packet every 1 millisec. This is also the rate at which packets are arriving. So, the router is utilized for nearly 100% of the time. As a result, packets have to wait to be processed at the input queue of the router and the queue size would keep on increasing. This leads to the increase in the router input queue delay, which causes the end to end delay to increase and the throughput to reduce.</w:t>
+        <w:t xml:space="preserve">When we increase the router processing time to 1 </w:t>
+      </w:r>
+      <w:proofErr w:type="spellStart"/>
+      <w:r>
+        <w:t>millisec</w:t>
+      </w:r>
+      <w:proofErr w:type="spellEnd"/>
+      <w:r>
+        <w:t xml:space="preserve">, then it can process roughly 1 packet every 1 </w:t>
+      </w:r>
+      <w:proofErr w:type="spellStart"/>
+      <w:r>
+        <w:t>millisec</w:t>
+      </w:r>
+      <w:proofErr w:type="spellEnd"/>
+      <w:r>
+        <w:t>. This is also the rate at which packets are arriving. So, the router is utilized for nearly 100% of the time. As a result, packets have to wait to be processed at the input queue of the router and the queue size would keep on increasing. This leads to the increase in the router input queue delay, which causes the end to end delay to increase and the throughput to reduce.</w:t>
       </w:r>
     </w:p>
     <w:p>
@@ -6686,8 +7974,21 @@
       <w:pPr>
         <w:spacing w:after="0"/>
       </w:pPr>
-      <w:r>
-        <w:t>The  “Packet Delays” show that the delay at the output of nodes increase from around 0.75 millisec to around 1.9 sec.</w:t>
+      <w:proofErr w:type="gramStart"/>
+      <w:r>
+        <w:t>The  “</w:t>
+      </w:r>
+      <w:proofErr w:type="gramEnd"/>
+      <w:r>
+        <w:t xml:space="preserve">Packet Delays” show that the delay at the output of nodes increase from around 0.75 </w:t>
+      </w:r>
+      <w:proofErr w:type="spellStart"/>
+      <w:r>
+        <w:t>millisec</w:t>
+      </w:r>
+      <w:proofErr w:type="spellEnd"/>
+      <w:r>
+        <w:t xml:space="preserve"> to around 1.9 sec.</w:t>
       </w:r>
     </w:p>
     <w:p>
@@ -6805,10 +8106,31 @@
         <w:t>(Note Frame Slot = 0.4</w:t>
       </w:r>
       <w:r>
-        <w:t xml:space="preserve"> millisec</w:t>
-      </w:r>
-      <w:r>
-        <w:t xml:space="preserve"> ( rather than 0.5 millisec )</w:t>
+        <w:t xml:space="preserve"> </w:t>
+      </w:r>
+      <w:proofErr w:type="spellStart"/>
+      <w:r>
+        <w:t>millisec</w:t>
+      </w:r>
+      <w:proofErr w:type="spellEnd"/>
+      <w:r>
+        <w:t xml:space="preserve"> </w:t>
+      </w:r>
+      <w:proofErr w:type="gramStart"/>
+      <w:r>
+        <w:t>( rather</w:t>
+      </w:r>
+      <w:proofErr w:type="gramEnd"/>
+      <w:r>
+        <w:t xml:space="preserve"> than 0.5 </w:t>
+      </w:r>
+      <w:proofErr w:type="spellStart"/>
+      <w:r>
+        <w:t>millisec</w:t>
+      </w:r>
+      <w:proofErr w:type="spellEnd"/>
+      <w:r>
+        <w:t xml:space="preserve"> )</w:t>
       </w:r>
       <w:r>
         <w:t xml:space="preserve"> for this section to take advantag</w:t>
@@ -6823,11 +8145,24 @@
         <w:t xml:space="preserve">ait time to detect collision.  A smaller frame slot leads to more packets generated per second and </w:t>
       </w:r>
       <w:r>
-        <w:t>smaller backoff delays</w:t>
-      </w:r>
-      <w:r>
-        <w:t xml:space="preserve"> in case of collisions )</w:t>
-      </w:r>
+        <w:t xml:space="preserve">smaller </w:t>
+      </w:r>
+      <w:proofErr w:type="spellStart"/>
+      <w:r>
+        <w:t>backoff</w:t>
+      </w:r>
+      <w:proofErr w:type="spellEnd"/>
+      <w:r>
+        <w:t xml:space="preserve"> delays</w:t>
+      </w:r>
+      <w:r>
+        <w:t xml:space="preserve"> in case of </w:t>
+      </w:r>
+      <w:proofErr w:type="gramStart"/>
+      <w:r>
+        <w:t>collisions )</w:t>
+      </w:r>
+      <w:proofErr w:type="gramEnd"/>
     </w:p>
     <w:p>
       <w:pPr>
@@ -7218,8 +8553,13 @@
         </w:pict>
       </w:r>
       <w:r>
-        <w:t>Suppose the topology is changed to :</w:t>
-      </w:r>
+        <w:t xml:space="preserve">Suppose the topology is changed </w:t>
+      </w:r>
+      <w:proofErr w:type="gramStart"/>
+      <w:r>
+        <w:t>to :</w:t>
+      </w:r>
+      <w:proofErr w:type="gramEnd"/>
     </w:p>
     <w:p>
       <w:pPr>
@@ -7640,10 +8980,31 @@
         <w:spacing w:after="0"/>
       </w:pPr>
       <w:r>
-        <w:t xml:space="preserve">To observe the effects of changing Topology, we increase the Router Processing delay to 0.5 millisec and reduced the Frame Slot to 0.4 millisec so that there </w:t>
-      </w:r>
-      <w:r>
-        <w:t>is a sufficient number</w:t>
+        <w:t xml:space="preserve">To observe the effects of changing Topology, we increase the Router Processing delay to 0.5 </w:t>
+      </w:r>
+      <w:proofErr w:type="spellStart"/>
+      <w:r>
+        <w:t>millisec</w:t>
+      </w:r>
+      <w:proofErr w:type="spellEnd"/>
+      <w:r>
+        <w:t xml:space="preserve"> and reduced the Frame Slot to 0.4 </w:t>
+      </w:r>
+      <w:proofErr w:type="spellStart"/>
+      <w:r>
+        <w:t>millisec</w:t>
+      </w:r>
+      <w:proofErr w:type="spellEnd"/>
+      <w:r>
+        <w:t xml:space="preserve"> so that there </w:t>
+      </w:r>
+      <w:proofErr w:type="gramStart"/>
+      <w:r>
+        <w:t>is</w:t>
+      </w:r>
+      <w:proofErr w:type="gramEnd"/>
+      <w:r>
+        <w:t xml:space="preserve"> a sufficient number</w:t>
       </w:r>
       <w:r>
         <w:t xml:space="preserve"> of packets in the network and the impact of routers is more pronounced.</w:t>
@@ -7676,7 +9037,15 @@
         <w:spacing w:after="0"/>
       </w:pPr>
       <w:r>
-        <w:t>From Node B To Node C and D</w:t>
+        <w:t xml:space="preserve">From Node B </w:t>
+      </w:r>
+      <w:proofErr w:type="gramStart"/>
+      <w:r>
+        <w:t>To</w:t>
+      </w:r>
+      <w:proofErr w:type="gramEnd"/>
+      <w:r>
+        <w:t xml:space="preserve"> Node C and D</w:t>
       </w:r>
     </w:p>
     <w:p>
@@ -8236,10 +9605,26 @@
         <w:spacing w:after="0"/>
       </w:pPr>
       <w:r>
-        <w:t xml:space="preserve">With the new topology, we observe that the utilization of R1 and R4 shoots up to almost 100%. The input queue delay at R1 and R4 also shoots up from around 1-2 millisec to </w:t>
-      </w:r>
-      <w:r>
-        <w:t>200-600 millisec.</w:t>
+        <w:t xml:space="preserve">With the new topology, we observe that the utilization of R1 and R4 shoots up to almost 100%. The input queue delay at R1 and R4 also shoots up from around 1-2 </w:t>
+      </w:r>
+      <w:proofErr w:type="spellStart"/>
+      <w:r>
+        <w:t>millisec</w:t>
+      </w:r>
+      <w:proofErr w:type="spellEnd"/>
+      <w:r>
+        <w:t xml:space="preserve"> to </w:t>
+      </w:r>
+      <w:r>
+        <w:t xml:space="preserve">200-600 </w:t>
+      </w:r>
+      <w:proofErr w:type="spellStart"/>
+      <w:r>
+        <w:t>millisec</w:t>
+      </w:r>
+      <w:proofErr w:type="spellEnd"/>
+      <w:r>
+        <w:t>.</w:t>
       </w:r>
     </w:p>
     <w:p>
@@ -8510,10 +9895,26 @@
         <w:t xml:space="preserve">0 kbps and end to end delay for such </w:t>
       </w:r>
       <w:r>
-        <w:t>packets increase from around 6 millisec to around 440</w:t>
-      </w:r>
-      <w:r>
-        <w:t xml:space="preserve"> millisec.</w:t>
+        <w:t xml:space="preserve">packets increase from around 6 </w:t>
+      </w:r>
+      <w:proofErr w:type="spellStart"/>
+      <w:r>
+        <w:t>millisec</w:t>
+      </w:r>
+      <w:proofErr w:type="spellEnd"/>
+      <w:r>
+        <w:t xml:space="preserve"> to around 440</w:t>
+      </w:r>
+      <w:r>
+        <w:t xml:space="preserve"> </w:t>
+      </w:r>
+      <w:proofErr w:type="spellStart"/>
+      <w:r>
+        <w:t>millisec</w:t>
+      </w:r>
+      <w:proofErr w:type="spellEnd"/>
+      <w:r>
+        <w:t>.</w:t>
       </w:r>
       <w:r>
         <w:t xml:space="preserve"> The metrics for packets </w:t>
@@ -8525,7 +9926,15 @@
         <w:t>in the same bus</w:t>
       </w:r>
       <w:r>
-        <w:t xml:space="preserve"> ( C to D)</w:t>
+        <w:t xml:space="preserve"> </w:t>
+      </w:r>
+      <w:proofErr w:type="gramStart"/>
+      <w:r>
+        <w:t>( C</w:t>
+      </w:r>
+      <w:proofErr w:type="gramEnd"/>
+      <w:r>
+        <w:t xml:space="preserve"> to D)</w:t>
       </w:r>
       <w:r>
         <w:t xml:space="preserve"> remains almost unchanged.</w:t>
@@ -8624,7 +10033,23 @@
         <w:spacing w:after="0"/>
       </w:pPr>
       <w:r>
-        <w:t xml:space="preserve"> E.g. Node A is an important customer ( say, ”White House” ) and its packets are very important. Node B and Node C are less important ( they use “Skype” ) and Node C is least important ( uses the network of LAN games ) , then packets from nodes can be prioritized. </w:t>
+        <w:t xml:space="preserve"> E.g. Node A is an important customer ( say</w:t>
+      </w:r>
+      <w:proofErr w:type="gramStart"/>
+      <w:r>
+        <w:t>, ”</w:t>
+      </w:r>
+      <w:proofErr w:type="gramEnd"/>
+      <w:r>
+        <w:t xml:space="preserve">White House” ) and its packets are very important. Node B and Node C are less important </w:t>
+      </w:r>
+      <w:proofErr w:type="gramStart"/>
+      <w:r>
+        <w:t>( they</w:t>
+      </w:r>
+      <w:proofErr w:type="gramEnd"/>
+      <w:r>
+        <w:t xml:space="preserve"> use “Skype” ) and Node C is least important ( uses the network of LAN games ) , then packets from nodes can be prioritized. </w:t>
       </w:r>
     </w:p>
     <w:p>
@@ -8699,8 +10124,16 @@
         <w:rPr>
           <w:b/>
         </w:rPr>
-        <w:t>Priority Settings :</w:t>
-      </w:r>
+        <w:t xml:space="preserve">Priority </w:t>
+      </w:r>
+      <w:proofErr w:type="gramStart"/>
+      <w:r>
+        <w:rPr>
+          <w:b/>
+        </w:rPr>
+        <w:t>Settings :</w:t>
+      </w:r>
+      <w:proofErr w:type="gramEnd"/>
     </w:p>
     <w:p>
       <w:pPr>
@@ -8710,7 +10143,23 @@
         <w:t xml:space="preserve"> </w:t>
       </w:r>
       <w:r>
-        <w:t>Node A is given the highest priority ( White House ). Node B the second priority ( Skype ) and Nodes C and D are given the least priority ( LAN Gaming )</w:t>
+        <w:t xml:space="preserve">Node A is given the highest priority </w:t>
+      </w:r>
+      <w:proofErr w:type="gramStart"/>
+      <w:r>
+        <w:t>( White</w:t>
+      </w:r>
+      <w:proofErr w:type="gramEnd"/>
+      <w:r>
+        <w:t xml:space="preserve"> House ). Node B the second priority </w:t>
+      </w:r>
+      <w:proofErr w:type="gramStart"/>
+      <w:r>
+        <w:t>( Skype</w:t>
+      </w:r>
+      <w:proofErr w:type="gramEnd"/>
+      <w:r>
+        <w:t xml:space="preserve"> ) and Nodes C and D are given the least priority ( LAN Gaming )</w:t>
       </w:r>
     </w:p>
     <w:p>
@@ -8795,7 +10244,21 @@
         <w:rPr>
           <w:b/>
         </w:rPr>
-        <w:t>Node A Delays</w:t>
+        <w:t xml:space="preserve">Node </w:t>
+      </w:r>
+      <w:proofErr w:type="gramStart"/>
+      <w:r>
+        <w:rPr>
+          <w:b/>
+        </w:rPr>
+        <w:t>A</w:t>
+      </w:r>
+      <w:proofErr w:type="gramEnd"/>
+      <w:r>
+        <w:rPr>
+          <w:b/>
+        </w:rPr>
+        <w:t xml:space="preserve"> Delays</w:t>
       </w:r>
       <w:r>
         <w:rPr>
@@ -9170,8 +10633,21 @@
       <w:pPr>
         <w:spacing w:after="0"/>
       </w:pPr>
-      <w:r>
-        <w:t>( around 3.4 millisec)</w:t>
+      <w:proofErr w:type="gramStart"/>
+      <w:r>
+        <w:t>( around</w:t>
+      </w:r>
+      <w:proofErr w:type="gramEnd"/>
+      <w:r>
+        <w:t xml:space="preserve"> 3.4 </w:t>
+      </w:r>
+      <w:proofErr w:type="spellStart"/>
+      <w:r>
+        <w:t>millisec</w:t>
+      </w:r>
+      <w:proofErr w:type="spellEnd"/>
+      <w:r>
+        <w:t>)</w:t>
       </w:r>
     </w:p>
     <w:p>
@@ -9194,7 +10670,23 @@
         <w:t xml:space="preserve"> </w:t>
       </w:r>
       <w:r>
-        <w:t xml:space="preserve"> ( around 11 millisec)</w:t>
+        <w:t xml:space="preserve"> </w:t>
+      </w:r>
+      <w:proofErr w:type="gramStart"/>
+      <w:r>
+        <w:t>( around</w:t>
+      </w:r>
+      <w:proofErr w:type="gramEnd"/>
+      <w:r>
+        <w:t xml:space="preserve"> 11 </w:t>
+      </w:r>
+      <w:proofErr w:type="spellStart"/>
+      <w:r>
+        <w:t>millisec</w:t>
+      </w:r>
+      <w:proofErr w:type="spellEnd"/>
+      <w:r>
+        <w:t>)</w:t>
       </w:r>
     </w:p>
     <w:p>
@@ -9225,7 +10717,15 @@
         <w:spacing w:after="0"/>
       </w:pPr>
       <w:r>
-        <w:t>(around 2.2 seconds)</w:t>
+        <w:t>(</w:t>
+      </w:r>
+      <w:proofErr w:type="gramStart"/>
+      <w:r>
+        <w:t>around</w:t>
+      </w:r>
+      <w:proofErr w:type="gramEnd"/>
+      <w:r>
+        <w:t xml:space="preserve"> 2.2 seconds)</w:t>
       </w:r>
     </w:p>
     <w:p>
@@ -9467,6 +10967,7 @@
       <w:pgSz w:w="12240" w:h="15840"/>
       <w:pgMar w:top="1440" w:right="1440" w:bottom="1440" w:left="1440" w:header="720" w:footer="720" w:gutter="0"/>
       <w:cols w:space="720"/>
+      <w:titlePg/>
       <w:docGrid w:linePitch="360"/>
     </w:sectPr>
   </w:body>
@@ -10338,7 +11839,443 @@
       <w:u w:val="single"/>
     </w:rPr>
   </w:style>
+  <w:style w:type="paragraph" w:styleId="NoSpacing">
+    <w:name w:val="No Spacing"/>
+    <w:link w:val="NoSpacingChar"/>
+    <w:uiPriority w:val="1"/>
+    <w:qFormat/>
+    <w:rsid w:val="00CD443F"/>
+    <w:pPr>
+      <w:spacing w:after="0" w:line="240" w:lineRule="auto"/>
+    </w:pPr>
+    <w:rPr>
+      <w:rFonts w:eastAsiaTheme="minorEastAsia"/>
+    </w:rPr>
+  </w:style>
+  <w:style w:type="character" w:customStyle="1" w:styleId="NoSpacingChar">
+    <w:name w:val="No Spacing Char"/>
+    <w:basedOn w:val="DefaultParagraphFont"/>
+    <w:link w:val="NoSpacing"/>
+    <w:uiPriority w:val="1"/>
+    <w:rsid w:val="00CD443F"/>
+    <w:rPr>
+      <w:rFonts w:eastAsiaTheme="minorEastAsia"/>
+    </w:rPr>
+  </w:style>
 </w:styles>
+</file>
+
+<file path=word/glossary/document.xml><?xml version="1.0" encoding="utf-8"?>
+<w:glossaryDocument xmlns:ve="http://schemas.openxmlformats.org/markup-compatibility/2006" xmlns:o="urn:schemas-microsoft-com:office:office" xmlns:r="http://schemas.openxmlformats.org/officeDocument/2006/relationships" xmlns:m="http://schemas.openxmlformats.org/officeDocument/2006/math" xmlns:v="urn:schemas-microsoft-com:vml" xmlns:wp="http://schemas.openxmlformats.org/drawingml/2006/wordprocessingDrawing" xmlns:w10="urn:schemas-microsoft-com:office:word" xmlns:w="http://schemas.openxmlformats.org/wordprocessingml/2006/main" xmlns:wne="http://schemas.microsoft.com/office/word/2006/wordml">
+  <w:docParts>
+    <w:docPart>
+      <w:docPartPr>
+        <w:name w:val="493A4B1A50134C36BFDA9C16A686ABCB"/>
+        <w:category>
+          <w:name w:val="General"/>
+          <w:gallery w:val="placeholder"/>
+        </w:category>
+        <w:types>
+          <w:type w:val="bbPlcHdr"/>
+        </w:types>
+        <w:behaviors>
+          <w:behavior w:val="content"/>
+        </w:behaviors>
+        <w:guid w:val="{64CC52A7-B42A-499A-9AB3-E91C9F1B9A7F}"/>
+      </w:docPartPr>
+      <w:docPartBody>
+        <w:p>
+          <w:pPr>
+            <w:pStyle w:val="493A4B1A50134C36BFDA9C16A686ABCB"/>
+          </w:pPr>
+          <w:r>
+            <w:rPr>
+              <w:rFonts w:asciiTheme="majorHAnsi" w:eastAsiaTheme="majorEastAsia" w:hAnsiTheme="majorHAnsi" w:cstheme="majorBidi"/>
+              <w:caps/>
+            </w:rPr>
+            <w:t>[Type the company name]</w:t>
+          </w:r>
+        </w:p>
+      </w:docPartBody>
+    </w:docPart>
+    <w:docPart>
+      <w:docPartPr>
+        <w:name w:val="B1294E019D6B4D44AF7685F9DB59D605"/>
+        <w:category>
+          <w:name w:val="General"/>
+          <w:gallery w:val="placeholder"/>
+        </w:category>
+        <w:types>
+          <w:type w:val="bbPlcHdr"/>
+        </w:types>
+        <w:behaviors>
+          <w:behavior w:val="content"/>
+        </w:behaviors>
+        <w:guid w:val="{F5D999E8-3878-45CE-B39C-35122E7106CE}"/>
+      </w:docPartPr>
+      <w:docPartBody>
+        <w:p>
+          <w:pPr>
+            <w:pStyle w:val="B1294E019D6B4D44AF7685F9DB59D605"/>
+          </w:pPr>
+          <w:r>
+            <w:rPr>
+              <w:rFonts w:asciiTheme="majorHAnsi" w:eastAsiaTheme="majorEastAsia" w:hAnsiTheme="majorHAnsi" w:cstheme="majorBidi"/>
+              <w:sz w:val="80"/>
+              <w:szCs w:val="80"/>
+            </w:rPr>
+            <w:t>[Type the document title]</w:t>
+          </w:r>
+        </w:p>
+      </w:docPartBody>
+    </w:docPart>
+    <w:docPart>
+      <w:docPartPr>
+        <w:name w:val="E17BDD542D34467C8B7653EBFB04CABA"/>
+        <w:category>
+          <w:name w:val="General"/>
+          <w:gallery w:val="placeholder"/>
+        </w:category>
+        <w:types>
+          <w:type w:val="bbPlcHdr"/>
+        </w:types>
+        <w:behaviors>
+          <w:behavior w:val="content"/>
+        </w:behaviors>
+        <w:guid w:val="{F274AA83-FF24-419E-AC1E-6AAA01C0D787}"/>
+      </w:docPartPr>
+      <w:docPartBody>
+        <w:p>
+          <w:pPr>
+            <w:pStyle w:val="E17BDD542D34467C8B7653EBFB04CABA"/>
+          </w:pPr>
+          <w:r>
+            <w:rPr>
+              <w:rFonts w:asciiTheme="majorHAnsi" w:eastAsiaTheme="majorEastAsia" w:hAnsiTheme="majorHAnsi" w:cstheme="majorBidi"/>
+              <w:sz w:val="44"/>
+              <w:szCs w:val="44"/>
+            </w:rPr>
+            <w:t>[Type the document subtitle]</w:t>
+          </w:r>
+        </w:p>
+      </w:docPartBody>
+    </w:docPart>
+  </w:docParts>
+</w:glossaryDocument>
+</file>
+
+<file path=word/glossary/fontTable.xml><?xml version="1.0" encoding="utf-8"?>
+<w:fonts xmlns:r="http://schemas.openxmlformats.org/officeDocument/2006/relationships" xmlns:w="http://schemas.openxmlformats.org/wordprocessingml/2006/main">
+  <w:font w:name="Times New Roman">
+    <w:panose1 w:val="02020603050405020304"/>
+    <w:charset w:val="00"/>
+    <w:family w:val="roman"/>
+    <w:pitch w:val="variable"/>
+    <w:sig w:usb0="E0002AFF" w:usb1="C0007841" w:usb2="00000009" w:usb3="00000000" w:csb0="000001FF" w:csb1="00000000"/>
+  </w:font>
+  <w:font w:name="Arial">
+    <w:panose1 w:val="020B0604020202020204"/>
+    <w:charset w:val="00"/>
+    <w:family w:val="swiss"/>
+    <w:pitch w:val="variable"/>
+    <w:sig w:usb0="E0002AFF" w:usb1="C0007843" w:usb2="00000009" w:usb3="00000000" w:csb0="000001FF" w:csb1="00000000"/>
+  </w:font>
+  <w:font w:name="Calibri">
+    <w:panose1 w:val="020F0502020204030204"/>
+    <w:charset w:val="00"/>
+    <w:family w:val="swiss"/>
+    <w:pitch w:val="variable"/>
+    <w:sig w:usb0="E10002FF" w:usb1="4000ACFF" w:usb2="00000009" w:usb3="00000000" w:csb0="0000019F" w:csb1="00000000"/>
+  </w:font>
+  <w:font w:name="Tahoma">
+    <w:panose1 w:val="020B0604030504040204"/>
+    <w:charset w:val="00"/>
+    <w:family w:val="swiss"/>
+    <w:notTrueType/>
+    <w:pitch w:val="variable"/>
+    <w:sig w:usb0="00000003" w:usb1="00000000" w:usb2="00000000" w:usb3="00000000" w:csb0="00000001" w:csb1="00000000"/>
+  </w:font>
+  <w:font w:name="Cambria">
+    <w:panose1 w:val="02040503050406030204"/>
+    <w:charset w:val="00"/>
+    <w:family w:val="roman"/>
+    <w:pitch w:val="variable"/>
+    <w:sig w:usb0="A00002EF" w:usb1="4000004B" w:usb2="00000000" w:usb3="00000000" w:csb0="0000019F" w:csb1="00000000"/>
+  </w:font>
+</w:fonts>
+</file>
+
+<file path=word/glossary/settings.xml><?xml version="1.0" encoding="utf-8"?>
+<w:settings xmlns:o="urn:schemas-microsoft-com:office:office" xmlns:r="http://schemas.openxmlformats.org/officeDocument/2006/relationships" xmlns:m="http://schemas.openxmlformats.org/officeDocument/2006/math" xmlns:v="urn:schemas-microsoft-com:vml" xmlns:w10="urn:schemas-microsoft-com:office:word" xmlns:w="http://schemas.openxmlformats.org/wordprocessingml/2006/main" xmlns:sl="http://schemas.openxmlformats.org/schemaLibrary/2006/main">
+  <w:view w:val="normal"/>
+  <w:defaultTabStop w:val="720"/>
+  <w:characterSpacingControl w:val="doNotCompress"/>
+  <w:compat>
+    <w:useFELayout/>
+  </w:compat>
+  <w:rsids>
+    <w:rsidRoot w:val="00253618"/>
+    <w:rsid w:val="00253618"/>
+    <w:rsid w:val="00BD53F3"/>
+    <w:rsid w:val="00CF2D5F"/>
+    <w:rsid w:val="00FB3034"/>
+  </w:rsids>
+  <m:mathPr>
+    <m:mathFont m:val="Cambria Math"/>
+    <m:brkBin m:val="before"/>
+    <m:brkBinSub m:val="--"/>
+    <m:smallFrac m:val="off"/>
+    <m:dispDef/>
+    <m:lMargin m:val="0"/>
+    <m:rMargin m:val="0"/>
+    <m:defJc m:val="centerGroup"/>
+    <m:wrapIndent m:val="1440"/>
+    <m:intLim m:val="subSup"/>
+    <m:naryLim m:val="undOvr"/>
+  </m:mathPr>
+  <w:themeFontLang w:val="en-US"/>
+  <w:clrSchemeMapping w:bg1="light1" w:t1="dark1" w:bg2="light2" w:t2="dark2" w:accent1="accent1" w:accent2="accent2" w:accent3="accent3" w:accent4="accent4" w:accent5="accent5" w:accent6="accent6" w:hyperlink="hyperlink" w:followedHyperlink="followedHyperlink"/>
+  <w:decimalSymbol w:val="."/>
+  <w:listSeparator w:val=","/>
+</w:settings>
+</file>
+
+<file path=word/glossary/styles.xml><?xml version="1.0" encoding="utf-8"?>
+<w:styles xmlns:r="http://schemas.openxmlformats.org/officeDocument/2006/relationships" xmlns:w="http://schemas.openxmlformats.org/wordprocessingml/2006/main">
+  <w:docDefaults>
+    <w:rPrDefault>
+      <w:rPr>
+        <w:rFonts w:asciiTheme="minorHAnsi" w:eastAsiaTheme="minorEastAsia" w:hAnsiTheme="minorHAnsi" w:cstheme="minorBidi"/>
+        <w:sz w:val="22"/>
+        <w:szCs w:val="22"/>
+        <w:lang w:val="en-US" w:eastAsia="en-US" w:bidi="ar-SA"/>
+      </w:rPr>
+    </w:rPrDefault>
+    <w:pPrDefault>
+      <w:pPr>
+        <w:spacing w:after="200" w:line="276" w:lineRule="auto"/>
+      </w:pPr>
+    </w:pPrDefault>
+  </w:docDefaults>
+  <w:latentStyles w:defLockedState="0" w:defUIPriority="99" w:defSemiHidden="1" w:defUnhideWhenUsed="1" w:defQFormat="0" w:count="267">
+    <w:lsdException w:name="Normal" w:semiHidden="0" w:uiPriority="0" w:unhideWhenUsed="0" w:qFormat="1"/>
+    <w:lsdException w:name="heading 1" w:semiHidden="0" w:uiPriority="9" w:unhideWhenUsed="0" w:qFormat="1"/>
+    <w:lsdException w:name="heading 2" w:uiPriority="9" w:qFormat="1"/>
+    <w:lsdException w:name="heading 3" w:uiPriority="9" w:qFormat="1"/>
+    <w:lsdException w:name="heading 4" w:uiPriority="9" w:qFormat="1"/>
+    <w:lsdException w:name="heading 5" w:uiPriority="9" w:qFormat="1"/>
+    <w:lsdException w:name="heading 6" w:uiPriority="9" w:qFormat="1"/>
+    <w:lsdException w:name="heading 7" w:uiPriority="9" w:qFormat="1"/>
+    <w:lsdException w:name="heading 8" w:uiPriority="9" w:qFormat="1"/>
+    <w:lsdException w:name="heading 9" w:uiPriority="9" w:qFormat="1"/>
+    <w:lsdException w:name="toc 1" w:uiPriority="39"/>
+    <w:lsdException w:name="toc 2" w:uiPriority="39"/>
+    <w:lsdException w:name="toc 3" w:uiPriority="39"/>
+    <w:lsdException w:name="toc 4" w:uiPriority="39"/>
+    <w:lsdException w:name="toc 5" w:uiPriority="39"/>
+    <w:lsdException w:name="toc 6" w:uiPriority="39"/>
+    <w:lsdException w:name="toc 7" w:uiPriority="39"/>
+    <w:lsdException w:name="toc 8" w:uiPriority="39"/>
+    <w:lsdException w:name="toc 9" w:uiPriority="39"/>
+    <w:lsdException w:name="caption" w:uiPriority="35" w:qFormat="1"/>
+    <w:lsdException w:name="Title" w:semiHidden="0" w:uiPriority="10" w:unhideWhenUsed="0" w:qFormat="1"/>
+    <w:lsdException w:name="Default Paragraph Font" w:uiPriority="1"/>
+    <w:lsdException w:name="Subtitle" w:semiHidden="0" w:uiPriority="11" w:unhideWhenUsed="0" w:qFormat="1"/>
+    <w:lsdException w:name="Strong" w:semiHidden="0" w:uiPriority="22" w:unhideWhenUsed="0" w:qFormat="1"/>
+    <w:lsdException w:name="Emphasis" w:semiHidden="0" w:uiPriority="20" w:unhideWhenUsed="0" w:qFormat="1"/>
+    <w:lsdException w:name="Table Grid" w:semiHidden="0" w:uiPriority="59" w:unhideWhenUsed="0"/>
+    <w:lsdException w:name="Placeholder Text" w:unhideWhenUsed="0"/>
+    <w:lsdException w:name="No Spacing" w:semiHidden="0" w:uiPriority="1" w:unhideWhenUsed="0" w:qFormat="1"/>
+    <w:lsdException w:name="Light Shading" w:semiHidden="0" w:uiPriority="60" w:unhideWhenUsed="0"/>
+    <w:lsdException w:name="Light List" w:semiHidden="0" w:uiPriority="61" w:unhideWhenUsed="0"/>
+    <w:lsdException w:name="Light Grid" w:semiHidden="0" w:uiPriority="62" w:unhideWhenUsed="0"/>
+    <w:lsdException w:name="Medium Shading 1" w:semiHidden="0" w:uiPriority="63" w:unhideWhenUsed="0"/>
+    <w:lsdException w:name="Medium Shading 2" w:semiHidden="0" w:uiPriority="64" w:unhideWhenUsed="0"/>
+    <w:lsdException w:name="Medium List 1" w:semiHidden="0" w:uiPriority="65" w:unhideWhenUsed="0"/>
+    <w:lsdException w:name="Medium List 2" w:semiHidden="0" w:uiPriority="66" w:unhideWhenUsed="0"/>
+    <w:lsdException w:name="Medium Grid 1" w:semiHidden="0" w:uiPriority="67" w:unhideWhenUsed="0"/>
+    <w:lsdException w:name="Medium Grid 2" w:semiHidden="0" w:uiPriority="68" w:unhideWhenUsed="0"/>
+    <w:lsdException w:name="Medium Grid 3" w:semiHidden="0" w:uiPriority="69" w:unhideWhenUsed="0"/>
+    <w:lsdException w:name="Dark List" w:semiHidden="0" w:uiPriority="70" w:unhideWhenUsed="0"/>
+    <w:lsdException w:name="Colorful Shading" w:semiHidden="0" w:uiPriority="71" w:unhideWhenUsed="0"/>
+    <w:lsdException w:name="Colorful List" w:semiHidden="0" w:uiPriority="72" w:unhideWhenUsed="0"/>
+    <w:lsdException w:name="Colorful Grid" w:semiHidden="0" w:uiPriority="73" w:unhideWhenUsed="0"/>
+    <w:lsdException w:name="Light Shading Accent 1" w:semiHidden="0" w:uiPriority="60" w:unhideWhenUsed="0"/>
+    <w:lsdException w:name="Light List Accent 1" w:semiHidden="0" w:uiPriority="61" w:unhideWhenUsed="0"/>
+    <w:lsdException w:name="Light Grid Accent 1" w:semiHidden="0" w:uiPriority="62" w:unhideWhenUsed="0"/>
+    <w:lsdException w:name="Medium Shading 1 Accent 1" w:semiHidden="0" w:uiPriority="63" w:unhideWhenUsed="0"/>
+    <w:lsdException w:name="Medium Shading 2 Accent 1" w:semiHidden="0" w:uiPriority="64" w:unhideWhenUsed="0"/>
+    <w:lsdException w:name="Medium List 1 Accent 1" w:semiHidden="0" w:uiPriority="65" w:unhideWhenUsed="0"/>
+    <w:lsdException w:name="Revision" w:unhideWhenUsed="0"/>
+    <w:lsdException w:name="List Paragraph" w:semiHidden="0" w:uiPriority="34" w:unhideWhenUsed="0" w:qFormat="1"/>
+    <w:lsdException w:name="Quote" w:semiHidden="0" w:uiPriority="29" w:unhideWhenUsed="0" w:qFormat="1"/>
+    <w:lsdException w:name="Intense Quote" w:semiHidden="0" w:uiPriority="30" w:unhideWhenUsed="0" w:qFormat="1"/>
+    <w:lsdException w:name="Medium List 2 Accent 1" w:semiHidden="0" w:uiPriority="66" w:unhideWhenUsed="0"/>
+    <w:lsdException w:name="Medium Grid 1 Accent 1" w:semiHidden="0" w:uiPriority="67" w:unhideWhenUsed="0"/>
+    <w:lsdException w:name="Medium Grid 2 Accent 1" w:semiHidden="0" w:uiPriority="68" w:unhideWhenUsed="0"/>
+    <w:lsdException w:name="Medium Grid 3 Accent 1" w:semiHidden="0" w:uiPriority="69" w:unhideWhenUsed="0"/>
+    <w:lsdException w:name="Dark List Accent 1" w:semiHidden="0" w:uiPriority="70" w:unhideWhenUsed="0"/>
+    <w:lsdException w:name="Colorful Shading Accent 1" w:semiHidden="0" w:uiPriority="71" w:unhideWhenUsed="0"/>
+    <w:lsdException w:name="Colorful List Accent 1" w:semiHidden="0" w:uiPriority="72" w:unhideWhenUsed="0"/>
+    <w:lsdException w:name="Colorful Grid Accent 1" w:semiHidden="0" w:uiPriority="73" w:unhideWhenUsed="0"/>
+    <w:lsdException w:name="Light Shading Accent 2" w:semiHidden="0" w:uiPriority="60" w:unhideWhenUsed="0"/>
+    <w:lsdException w:name="Light List Accent 2" w:semiHidden="0" w:uiPriority="61" w:unhideWhenUsed="0"/>
+    <w:lsdException w:name="Light Grid Accent 2" w:semiHidden="0" w:uiPriority="62" w:unhideWhenUsed="0"/>
+    <w:lsdException w:name="Medium Shading 1 Accent 2" w:semiHidden="0" w:uiPriority="63" w:unhideWhenUsed="0"/>
+    <w:lsdException w:name="Medium Shading 2 Accent 2" w:semiHidden="0" w:uiPriority="64" w:unhideWhenUsed="0"/>
+    <w:lsdException w:name="Medium List 1 Accent 2" w:semiHidden="0" w:uiPriority="65" w:unhideWhenUsed="0"/>
+    <w:lsdException w:name="Medium List 2 Accent 2" w:semiHidden="0" w:uiPriority="66" w:unhideWhenUsed="0"/>
+    <w:lsdException w:name="Medium Grid 1 Accent 2" w:semiHidden="0" w:uiPriority="67" w:unhideWhenUsed="0"/>
+    <w:lsdException w:name="Medium Grid 2 Accent 2" w:semiHidden="0" w:uiPriority="68" w:unhideWhenUsed="0"/>
+    <w:lsdException w:name="Medium Grid 3 Accent 2" w:semiHidden="0" w:uiPriority="69" w:unhideWhenUsed="0"/>
+    <w:lsdException w:name="Dark List Accent 2" w:semiHidden="0" w:uiPriority="70" w:unhideWhenUsed="0"/>
+    <w:lsdException w:name="Colorful Shading Accent 2" w:semiHidden="0" w:uiPriority="71" w:unhideWhenUsed="0"/>
+    <w:lsdException w:name="Colorful List Accent 2" w:semiHidden="0" w:uiPriority="72" w:unhideWhenUsed="0"/>
+    <w:lsdException w:name="Colorful Grid Accent 2" w:semiHidden="0" w:uiPriority="73" w:unhideWhenUsed="0"/>
+    <w:lsdException w:name="Light Shading Accent 3" w:semiHidden="0" w:uiPriority="60" w:unhideWhenUsed="0"/>
+    <w:lsdException w:name="Light List Accent 3" w:semiHidden="0" w:uiPriority="61" w:unhideWhenUsed="0"/>
+    <w:lsdException w:name="Light Grid Accent 3" w:semiHidden="0" w:uiPriority="62" w:unhideWhenUsed="0"/>
+    <w:lsdException w:name="Medium Shading 1 Accent 3" w:semiHidden="0" w:uiPriority="63" w:unhideWhenUsed="0"/>
+    <w:lsdException w:name="Medium Shading 2 Accent 3" w:semiHidden="0" w:uiPriority="64" w:unhideWhenUsed="0"/>
+    <w:lsdException w:name="Medium List 1 Accent 3" w:semiHidden="0" w:uiPriority="65" w:unhideWhenUsed="0"/>
+    <w:lsdException w:name="Medium List 2 Accent 3" w:semiHidden="0" w:uiPriority="66" w:unhideWhenUsed="0"/>
+    <w:lsdException w:name="Medium Grid 1 Accent 3" w:semiHidden="0" w:uiPriority="67" w:unhideWhenUsed="0"/>
+    <w:lsdException w:name="Medium Grid 2 Accent 3" w:semiHidden="0" w:uiPriority="68" w:unhideWhenUsed="0"/>
+    <w:lsdException w:name="Medium Grid 3 Accent 3" w:semiHidden="0" w:uiPriority="69" w:unhideWhenUsed="0"/>
+    <w:lsdException w:name="Dark List Accent 3" w:semiHidden="0" w:uiPriority="70" w:unhideWhenUsed="0"/>
+    <w:lsdException w:name="Colorful Shading Accent 3" w:semiHidden="0" w:uiPriority="71" w:unhideWhenUsed="0"/>
+    <w:lsdException w:name="Colorful List Accent 3" w:semiHidden="0" w:uiPriority="72" w:unhideWhenUsed="0"/>
+    <w:lsdException w:name="Colorful Grid Accent 3" w:semiHidden="0" w:uiPriority="73" w:unhideWhenUsed="0"/>
+    <w:lsdException w:name="Light Shading Accent 4" w:semiHidden="0" w:uiPriority="60" w:unhideWhenUsed="0"/>
+    <w:lsdException w:name="Light List Accent 4" w:semiHidden="0" w:uiPriority="61" w:unhideWhenUsed="0"/>
+    <w:lsdException w:name="Light Grid Accent 4" w:semiHidden="0" w:uiPriority="62" w:unhideWhenUsed="0"/>
+    <w:lsdException w:name="Medium Shading 1 Accent 4" w:semiHidden="0" w:uiPriority="63" w:unhideWhenUsed="0"/>
+    <w:lsdException w:name="Medium Shading 2 Accent 4" w:semiHidden="0" w:uiPriority="64" w:unhideWhenUsed="0"/>
+    <w:lsdException w:name="Medium List 1 Accent 4" w:semiHidden="0" w:uiPriority="65" w:unhideWhenUsed="0"/>
+    <w:lsdException w:name="Medium List 2 Accent 4" w:semiHidden="0" w:uiPriority="66" w:unhideWhenUsed="0"/>
+    <w:lsdException w:name="Medium Grid 1 Accent 4" w:semiHidden="0" w:uiPriority="67" w:unhideWhenUsed="0"/>
+    <w:lsdException w:name="Medium Grid 2 Accent 4" w:semiHidden="0" w:uiPriority="68" w:unhideWhenUsed="0"/>
+    <w:lsdException w:name="Medium Grid 3 Accent 4" w:semiHidden="0" w:uiPriority="69" w:unhideWhenUsed="0"/>
+    <w:lsdException w:name="Dark List Accent 4" w:semiHidden="0" w:uiPriority="70" w:unhideWhenUsed="0"/>
+    <w:lsdException w:name="Colorful Shading Accent 4" w:semiHidden="0" w:uiPriority="71" w:unhideWhenUsed="0"/>
+    <w:lsdException w:name="Colorful List Accent 4" w:semiHidden="0" w:uiPriority="72" w:unhideWhenUsed="0"/>
+    <w:lsdException w:name="Colorful Grid Accent 4" w:semiHidden="0" w:uiPriority="73" w:unhideWhenUsed="0"/>
+    <w:lsdException w:name="Light Shading Accent 5" w:semiHidden="0" w:uiPriority="60" w:unhideWhenUsed="0"/>
+    <w:lsdException w:name="Light List Accent 5" w:semiHidden="0" w:uiPriority="61" w:unhideWhenUsed="0"/>
+    <w:lsdException w:name="Light Grid Accent 5" w:semiHidden="0" w:uiPriority="62" w:unhideWhenUsed="0"/>
+    <w:lsdException w:name="Medium Shading 1 Accent 5" w:semiHidden="0" w:uiPriority="63" w:unhideWhenUsed="0"/>
+    <w:lsdException w:name="Medium Shading 2 Accent 5" w:semiHidden="0" w:uiPriority="64" w:unhideWhenUsed="0"/>
+    <w:lsdException w:name="Medium List 1 Accent 5" w:semiHidden="0" w:uiPriority="65" w:unhideWhenUsed="0"/>
+    <w:lsdException w:name="Medium List 2 Accent 5" w:semiHidden="0" w:uiPriority="66" w:unhideWhenUsed="0"/>
+    <w:lsdException w:name="Medium Grid 1 Accent 5" w:semiHidden="0" w:uiPriority="67" w:unhideWhenUsed="0"/>
+    <w:lsdException w:name="Medium Grid 2 Accent 5" w:semiHidden="0" w:uiPriority="68" w:unhideWhenUsed="0"/>
+    <w:lsdException w:name="Medium Grid 3 Accent 5" w:semiHidden="0" w:uiPriority="69" w:unhideWhenUsed="0"/>
+    <w:lsdException w:name="Dark List Accent 5" w:semiHidden="0" w:uiPriority="70" w:unhideWhenUsed="0"/>
+    <w:lsdException w:name="Colorful Shading Accent 5" w:semiHidden="0" w:uiPriority="71" w:unhideWhenUsed="0"/>
+    <w:lsdException w:name="Colorful List Accent 5" w:semiHidden="0" w:uiPriority="72" w:unhideWhenUsed="0"/>
+    <w:lsdException w:name="Colorful Grid Accent 5" w:semiHidden="0" w:uiPriority="73" w:unhideWhenUsed="0"/>
+    <w:lsdException w:name="Light Shading Accent 6" w:semiHidden="0" w:uiPriority="60" w:unhideWhenUsed="0"/>
+    <w:lsdException w:name="Light List Accent 6" w:semiHidden="0" w:uiPriority="61" w:unhideWhenUsed="0"/>
+    <w:lsdException w:name="Light Grid Accent 6" w:semiHidden="0" w:uiPriority="62" w:unhideWhenUsed="0"/>
+    <w:lsdException w:name="Medium Shading 1 Accent 6" w:semiHidden="0" w:uiPriority="63" w:unhideWhenUsed="0"/>
+    <w:lsdException w:name="Medium Shading 2 Accent 6" w:semiHidden="0" w:uiPriority="64" w:unhideWhenUsed="0"/>
+    <w:lsdException w:name="Medium List 1 Accent 6" w:semiHidden="0" w:uiPriority="65" w:unhideWhenUsed="0"/>
+    <w:lsdException w:name="Medium List 2 Accent 6" w:semiHidden="0" w:uiPriority="66" w:unhideWhenUsed="0"/>
+    <w:lsdException w:name="Medium Grid 1 Accent 6" w:semiHidden="0" w:uiPriority="67" w:unhideWhenUsed="0"/>
+    <w:lsdException w:name="Medium Grid 2 Accent 6" w:semiHidden="0" w:uiPriority="68" w:unhideWhenUsed="0"/>
+    <w:lsdException w:name="Medium Grid 3 Accent 6" w:semiHidden="0" w:uiPriority="69" w:unhideWhenUsed="0"/>
+    <w:lsdException w:name="Dark List Accent 6" w:semiHidden="0" w:uiPriority="70" w:unhideWhenUsed="0"/>
+    <w:lsdException w:name="Colorful Shading Accent 6" w:semiHidden="0" w:uiPriority="71" w:unhideWhenUsed="0"/>
+    <w:lsdException w:name="Colorful List Accent 6" w:semiHidden="0" w:uiPriority="72" w:unhideWhenUsed="0"/>
+    <w:lsdException w:name="Colorful Grid Accent 6" w:semiHidden="0" w:uiPriority="73" w:unhideWhenUsed="0"/>
+    <w:lsdException w:name="Subtle Emphasis" w:semiHidden="0" w:uiPriority="19" w:unhideWhenUsed="0" w:qFormat="1"/>
+    <w:lsdException w:name="Intense Emphasis" w:semiHidden="0" w:uiPriority="21" w:unhideWhenUsed="0" w:qFormat="1"/>
+    <w:lsdException w:name="Subtle Reference" w:semiHidden="0" w:uiPriority="31" w:unhideWhenUsed="0" w:qFormat="1"/>
+    <w:lsdException w:name="Intense Reference" w:semiHidden="0" w:uiPriority="32" w:unhideWhenUsed="0" w:qFormat="1"/>
+    <w:lsdException w:name="Book Title" w:semiHidden="0" w:uiPriority="33" w:unhideWhenUsed="0" w:qFormat="1"/>
+    <w:lsdException w:name="Bibliography" w:uiPriority="37"/>
+    <w:lsdException w:name="TOC Heading" w:uiPriority="39" w:qFormat="1"/>
+  </w:latentStyles>
+  <w:style w:type="paragraph" w:default="1" w:styleId="Normal">
+    <w:name w:val="Normal"/>
+    <w:qFormat/>
+    <w:rsid w:val="00BD53F3"/>
+  </w:style>
+  <w:style w:type="character" w:default="1" w:styleId="DefaultParagraphFont">
+    <w:name w:val="Default Paragraph Font"/>
+    <w:uiPriority w:val="1"/>
+    <w:semiHidden/>
+    <w:unhideWhenUsed/>
+  </w:style>
+  <w:style w:type="table" w:default="1" w:styleId="TableNormal">
+    <w:name w:val="Normal Table"/>
+    <w:uiPriority w:val="99"/>
+    <w:semiHidden/>
+    <w:unhideWhenUsed/>
+    <w:qFormat/>
+    <w:tblPr>
+      <w:tblInd w:w="0" w:type="dxa"/>
+      <w:tblCellMar>
+        <w:top w:w="0" w:type="dxa"/>
+        <w:left w:w="108" w:type="dxa"/>
+        <w:bottom w:w="0" w:type="dxa"/>
+        <w:right w:w="108" w:type="dxa"/>
+      </w:tblCellMar>
+    </w:tblPr>
+  </w:style>
+  <w:style w:type="numbering" w:default="1" w:styleId="NoList">
+    <w:name w:val="No List"/>
+    <w:uiPriority w:val="99"/>
+    <w:semiHidden/>
+    <w:unhideWhenUsed/>
+  </w:style>
+  <w:style w:type="paragraph" w:customStyle="1" w:styleId="493A4B1A50134C36BFDA9C16A686ABCB">
+    <w:name w:val="493A4B1A50134C36BFDA9C16A686ABCB"/>
+    <w:rsid w:val="00253618"/>
+  </w:style>
+  <w:style w:type="paragraph" w:customStyle="1" w:styleId="B1294E019D6B4D44AF7685F9DB59D605">
+    <w:name w:val="B1294E019D6B4D44AF7685F9DB59D605"/>
+    <w:rsid w:val="00253618"/>
+  </w:style>
+  <w:style w:type="paragraph" w:customStyle="1" w:styleId="E17BDD542D34467C8B7653EBFB04CABA">
+    <w:name w:val="E17BDD542D34467C8B7653EBFB04CABA"/>
+    <w:rsid w:val="00253618"/>
+  </w:style>
+  <w:style w:type="paragraph" w:customStyle="1" w:styleId="3BC8BDBF88D14990B12CFCF552554DE7">
+    <w:name w:val="3BC8BDBF88D14990B12CFCF552554DE7"/>
+    <w:rsid w:val="00253618"/>
+  </w:style>
+  <w:style w:type="paragraph" w:customStyle="1" w:styleId="E6F665BDE38C43A599A0A2A545354236">
+    <w:name w:val="E6F665BDE38C43A599A0A2A545354236"/>
+    <w:rsid w:val="00253618"/>
+  </w:style>
+  <w:style w:type="paragraph" w:customStyle="1" w:styleId="96875CBC61674B4F910E8EBD19289581">
+    <w:name w:val="96875CBC61674B4F910E8EBD19289581"/>
+    <w:rsid w:val="00253618"/>
+  </w:style>
+  <w:style w:type="paragraph" w:customStyle="1" w:styleId="8481B7B169D14838A980BD1D0A5827D1">
+    <w:name w:val="8481B7B169D14838A980BD1D0A5827D1"/>
+    <w:rsid w:val="00BD53F3"/>
+  </w:style>
+  <w:style w:type="paragraph" w:customStyle="1" w:styleId="74F2FA2316B6459CA960E9B8E4F9B6F8">
+    <w:name w:val="74F2FA2316B6459CA960E9B8E4F9B6F8"/>
+    <w:rsid w:val="00BD53F3"/>
+  </w:style>
+  <w:style w:type="paragraph" w:customStyle="1" w:styleId="2E9362D9CDF04650BAD7C3982A52B7F0">
+    <w:name w:val="2E9362D9CDF04650BAD7C3982A52B7F0"/>
+    <w:rsid w:val="00BD53F3"/>
+  </w:style>
+  <w:style w:type="paragraph" w:customStyle="1" w:styleId="EFCB056CB47D49C3B0415249E135D94C">
+    <w:name w:val="EFCB056CB47D49C3B0415249E135D94C"/>
+    <w:rsid w:val="00BD53F3"/>
+  </w:style>
+</w:styles>
+</file>
+
+<file path=word/glossary/webSettings.xml><?xml version="1.0" encoding="utf-8"?>
+<w:webSettings xmlns:r="http://schemas.openxmlformats.org/officeDocument/2006/relationships" xmlns:w="http://schemas.openxmlformats.org/wordprocessingml/2006/main">
+  <w:optimizeForBrowser/>
+</w:webSettings>
 </file>
 
 <file path=word/theme/theme1.xml><?xml version="1.0" encoding="utf-8"?>

</xml_diff>